<commit_message>
Continue working on TechnicalManual
</commit_message>
<xml_diff>
--- a/TechnicalManual.docx
+++ b/TechnicalManual.docx
@@ -113,13 +113,8 @@
         <w:pStyle w:val="ByLine"/>
       </w:pPr>
       <w:r>
-        <w:t xml:space="preserve">March </w:t>
-      </w:r>
-      <w:proofErr w:type="gramStart"/>
-      <w:r>
-        <w:t>27</w:t>
-      </w:r>
-      <w:proofErr w:type="gramEnd"/>
+        <w:t>March 27</w:t>
+      </w:r>
       <w:r>
         <w:t xml:space="preserve"> </w:t>
       </w:r>
@@ -402,16 +397,11 @@
         <w:tab/>
         <w:t xml:space="preserve">Upon completion of both downloads, open Spyder (Windows Key + type “Spyder”).  Now click “File--&gt;Open--&gt;”and use the browser to navigate to the location of the unzipped GitHub Project.  The Python scripts lie within the </w:t>
       </w:r>
-      <w:proofErr w:type="spellStart"/>
       <w:r>
         <w:t>p</w:t>
       </w:r>
       <w:r>
-        <w:t>ythonUpdate</w:t>
-      </w:r>
-      <w:proofErr w:type="spellEnd"/>
-      <w:r>
-        <w:t xml:space="preserve"> folder, and at this point, any files can be viewed or run in isolation using the Spyder environment.  </w:t>
+        <w:t xml:space="preserve">ythonUpdate folder, and at this point, any files can be viewed or run in isolation using the Spyder environment.  </w:t>
       </w:r>
     </w:p>
     <w:p>
@@ -441,23 +431,7 @@
       </w:pPr>
       <w:r>
         <w:lastRenderedPageBreak/>
-        <w:t xml:space="preserve">Alternatively, the script can be executed by navigating to the </w:t>
-      </w:r>
-      <w:proofErr w:type="spellStart"/>
-      <w:r>
-        <w:t>pythonUpdate</w:t>
-      </w:r>
-      <w:proofErr w:type="spellEnd"/>
-      <w:r>
-        <w:t xml:space="preserve"> folder through command prompt, </w:t>
-      </w:r>
-      <w:proofErr w:type="spellStart"/>
-      <w:r>
-        <w:t>GitBash</w:t>
-      </w:r>
-      <w:proofErr w:type="spellEnd"/>
-      <w:r>
-        <w:t xml:space="preserve">, or any comparable software.    </w:t>
+        <w:t xml:space="preserve">Alternatively, the script can be executed by navigating to the pythonUpdate folder through command prompt, GitBash, or any comparable software.    </w:t>
       </w:r>
       <w:r>
         <w:t xml:space="preserve">To do so, open the terminal and navigate to the file location, followed by using the command “python run.py”.  </w:t>
@@ -554,10 +528,1023 @@
       </w:r>
     </w:p>
     <w:p>
+      <w:pPr>
+        <w:pStyle w:val="Style1"/>
+        <w:rPr>
+          <w:sz w:val="26"/>
+        </w:rPr>
+      </w:pPr>
+      <w:r>
+        <w:rPr>
+          <w:sz w:val="26"/>
+        </w:rPr>
+        <w:t>5</w:t>
+      </w:r>
+      <w:r>
+        <w:rPr>
+          <w:sz w:val="26"/>
+        </w:rPr>
+        <w:t xml:space="preserve">.1 </w:t>
+      </w:r>
+      <w:r>
+        <w:rPr>
+          <w:sz w:val="26"/>
+        </w:rPr>
+        <w:t>dictionaries</w:t>
+      </w:r>
+    </w:p>
+    <w:p>
+      <w:pPr>
+        <w:ind w:left="720"/>
+      </w:pPr>
+      <w:r>
+        <w:t>The dictionaries folder contains all of the dictionaries that are used in the preprocessing step</w:t>
+      </w:r>
+      <w:r>
+        <w:t>.</w:t>
+      </w:r>
+      <w:r>
+        <w:t xml:space="preserve">  While these dictionaries come premade from GitHub, if these dictionaries aren’t present, they will be created and added to this folder.  </w:t>
+      </w:r>
+    </w:p>
+    <w:p>
+      <w:pPr>
+        <w:pStyle w:val="Style1"/>
+        <w:rPr>
+          <w:sz w:val="26"/>
+        </w:rPr>
+      </w:pPr>
+      <w:r>
+        <w:rPr>
+          <w:sz w:val="26"/>
+        </w:rPr>
+        <w:t>5</w:t>
+      </w:r>
+      <w:r>
+        <w:rPr>
+          <w:sz w:val="26"/>
+        </w:rPr>
+        <w:t>.1</w:t>
+      </w:r>
+      <w:r>
+        <w:rPr>
+          <w:sz w:val="26"/>
+        </w:rPr>
+        <w:t>.1</w:t>
+      </w:r>
+      <w:r>
+        <w:rPr>
+          <w:sz w:val="26"/>
+        </w:rPr>
+        <w:t xml:space="preserve"> </w:t>
+      </w:r>
+      <w:r>
+        <w:rPr>
+          <w:sz w:val="26"/>
+        </w:rPr>
+        <w:t>classDict.pk1</w:t>
+      </w:r>
+    </w:p>
+    <w:p>
+      <w:pPr>
+        <w:ind w:left="720"/>
+      </w:pPr>
+      <w:r>
+        <w:t xml:space="preserve">The classDict dictionary contains a </w:t>
+      </w:r>
+      <w:r>
+        <w:t xml:space="preserve">dictionary of class objects </w:t>
+      </w:r>
+      <w:r>
+        <w:t xml:space="preserve">that </w:t>
+      </w:r>
+      <w:r>
+        <w:t>each describe 1 class as directed by the input file in _________.  These objects are directly dependent on the room objects.</w:t>
+      </w:r>
+    </w:p>
+    <w:p>
+      <w:pPr>
+        <w:pStyle w:val="Style1"/>
+        <w:rPr>
+          <w:sz w:val="26"/>
+        </w:rPr>
+      </w:pPr>
+      <w:r>
+        <w:rPr>
+          <w:sz w:val="26"/>
+        </w:rPr>
+        <w:t>5</w:t>
+      </w:r>
+      <w:r>
+        <w:rPr>
+          <w:sz w:val="26"/>
+        </w:rPr>
+        <w:t>.1</w:t>
+      </w:r>
+      <w:r>
+        <w:rPr>
+          <w:sz w:val="26"/>
+        </w:rPr>
+        <w:t>.</w:t>
+      </w:r>
+      <w:r>
+        <w:rPr>
+          <w:sz w:val="26"/>
+        </w:rPr>
+        <w:t>2</w:t>
+      </w:r>
+      <w:r>
+        <w:rPr>
+          <w:sz w:val="26"/>
+        </w:rPr>
+        <w:t xml:space="preserve"> </w:t>
+      </w:r>
+      <w:r>
+        <w:rPr>
+          <w:sz w:val="26"/>
+        </w:rPr>
+        <w:t>prof</w:t>
+      </w:r>
+      <w:r>
+        <w:rPr>
+          <w:sz w:val="26"/>
+        </w:rPr>
+        <w:t>Dict.pk1</w:t>
+      </w:r>
+    </w:p>
+    <w:p>
+      <w:pPr>
+        <w:ind w:left="720"/>
+      </w:pPr>
+      <w:r>
+        <w:t>The profDict dictionary contains a dictionary of professor objects that each describe 1 professor as directed by the input file in _________.  These objects are directly dependent on both the class objects and room objects</w:t>
+      </w:r>
+      <w:r>
+        <w:t>.</w:t>
+      </w:r>
+    </w:p>
+    <w:p>
+      <w:pPr>
+        <w:pStyle w:val="Style1"/>
+        <w:rPr>
+          <w:sz w:val="26"/>
+        </w:rPr>
+      </w:pPr>
+      <w:r>
+        <w:rPr>
+          <w:sz w:val="26"/>
+        </w:rPr>
+        <w:t>5</w:t>
+      </w:r>
+      <w:r>
+        <w:rPr>
+          <w:sz w:val="26"/>
+        </w:rPr>
+        <w:t>.1</w:t>
+      </w:r>
+      <w:r>
+        <w:rPr>
+          <w:sz w:val="26"/>
+        </w:rPr>
+        <w:t>.</w:t>
+      </w:r>
+      <w:r>
+        <w:rPr>
+          <w:sz w:val="26"/>
+        </w:rPr>
+        <w:t>3</w:t>
+      </w:r>
+      <w:r>
+        <w:rPr>
+          <w:sz w:val="26"/>
+        </w:rPr>
+        <w:t xml:space="preserve"> </w:t>
+      </w:r>
+      <w:r>
+        <w:rPr>
+          <w:sz w:val="26"/>
+        </w:rPr>
+        <w:t>room</w:t>
+      </w:r>
+      <w:r>
+        <w:rPr>
+          <w:sz w:val="26"/>
+        </w:rPr>
+        <w:t>Dict.pk1</w:t>
+      </w:r>
+    </w:p>
+    <w:p>
+      <w:pPr>
+        <w:ind w:left="720"/>
+      </w:pPr>
+      <w:r>
+        <w:t xml:space="preserve">The roomDict dictionary contains a dictionary of room objects that each describe 1 room as directed by the input file in _________. These objects are not independent of the other objects.  </w:t>
+      </w:r>
+    </w:p>
+    <w:p>
+      <w:pPr>
+        <w:pStyle w:val="Style1"/>
+        <w:rPr>
+          <w:sz w:val="26"/>
+        </w:rPr>
+      </w:pPr>
+      <w:r>
+        <w:rPr>
+          <w:sz w:val="26"/>
+        </w:rPr>
+        <w:t>5</w:t>
+      </w:r>
+      <w:r>
+        <w:rPr>
+          <w:sz w:val="26"/>
+        </w:rPr>
+        <w:t>.1</w:t>
+      </w:r>
+      <w:r>
+        <w:rPr>
+          <w:sz w:val="26"/>
+        </w:rPr>
+        <w:t>.</w:t>
+      </w:r>
+      <w:r>
+        <w:rPr>
+          <w:sz w:val="26"/>
+        </w:rPr>
+        <w:t>4</w:t>
+      </w:r>
+      <w:r>
+        <w:rPr>
+          <w:sz w:val="26"/>
+        </w:rPr>
+        <w:t xml:space="preserve"> </w:t>
+      </w:r>
+      <w:r>
+        <w:rPr>
+          <w:sz w:val="26"/>
+        </w:rPr>
+        <w:t>timeEncodingDict.pk1</w:t>
+      </w:r>
+    </w:p>
+    <w:p>
+      <w:pPr>
+        <w:ind w:left="720"/>
+      </w:pPr>
+      <w:r>
+        <w:t>The timeEncodingDict dictionary contains the first level of encodings of our implementation of the time slots available (this is viewable in _______).  This level of encoding still contains meaning and is a product of various levels of modular logic.</w:t>
+      </w:r>
+    </w:p>
+    <w:p>
+      <w:pPr>
+        <w:pStyle w:val="Style1"/>
+        <w:rPr>
+          <w:sz w:val="26"/>
+        </w:rPr>
+      </w:pPr>
+      <w:r>
+        <w:rPr>
+          <w:sz w:val="26"/>
+        </w:rPr>
+        <w:lastRenderedPageBreak/>
+        <w:t>5</w:t>
+      </w:r>
+      <w:r>
+        <w:rPr>
+          <w:sz w:val="26"/>
+        </w:rPr>
+        <w:t>.1</w:t>
+      </w:r>
+      <w:r>
+        <w:rPr>
+          <w:sz w:val="26"/>
+        </w:rPr>
+        <w:t>.</w:t>
+      </w:r>
+      <w:r>
+        <w:rPr>
+          <w:sz w:val="26"/>
+        </w:rPr>
+        <w:t>5</w:t>
+      </w:r>
+      <w:r>
+        <w:rPr>
+          <w:sz w:val="26"/>
+        </w:rPr>
+        <w:t xml:space="preserve"> </w:t>
+      </w:r>
+      <w:r>
+        <w:rPr>
+          <w:sz w:val="26"/>
+        </w:rPr>
+        <w:t>timeEncodingDictFinal.pk1</w:t>
+      </w:r>
+    </w:p>
+    <w:p>
+      <w:pPr>
+        <w:ind w:left="720"/>
+      </w:pPr>
+      <w:r>
+        <w:t>The timeEncodingDictFinal dictionary contains the second level of encodings of the implementation of the time slots available (this is viewable in _____).  This level of encoding loses the meaning that was present in 5.1.3.  This encoding takes the previous encodings and pushes them together, so all of the values are numerically adjacent.  This encoding is the final encoding used and passed to MATLAB.</w:t>
+      </w:r>
+    </w:p>
+    <w:p>
+      <w:pPr>
+        <w:pStyle w:val="Style1"/>
+        <w:rPr>
+          <w:sz w:val="26"/>
+        </w:rPr>
+      </w:pPr>
+      <w:r>
+        <w:rPr>
+          <w:sz w:val="26"/>
+        </w:rPr>
+        <w:t>5</w:t>
+      </w:r>
+      <w:r>
+        <w:rPr>
+          <w:sz w:val="26"/>
+        </w:rPr>
+        <w:t>.</w:t>
+      </w:r>
+      <w:r>
+        <w:rPr>
+          <w:sz w:val="26"/>
+        </w:rPr>
+        <w:t>2</w:t>
+      </w:r>
+      <w:r>
+        <w:rPr>
+          <w:sz w:val="26"/>
+        </w:rPr>
+        <w:t xml:space="preserve"> </w:t>
+      </w:r>
+      <w:r>
+        <w:rPr>
+          <w:sz w:val="26"/>
+        </w:rPr>
+        <w:t>input</w:t>
+      </w:r>
+    </w:p>
+    <w:p>
+      <w:pPr>
+        <w:ind w:left="720"/>
+      </w:pPr>
+      <w:r>
+        <w:t xml:space="preserve">The input </w:t>
+      </w:r>
+      <w:r>
+        <w:t>folder</w:t>
+      </w:r>
+      <w:r>
+        <w:t>, containing only Input.xlsx serves as the container for the input file that is used to read in all the information and transform it into a readable MATLAB format.  The manual for using Input.xlsx are housed in __________.</w:t>
+      </w:r>
+    </w:p>
+    <w:p>
+      <w:pPr>
+        <w:pStyle w:val="Style1"/>
+        <w:rPr>
+          <w:sz w:val="26"/>
+        </w:rPr>
+      </w:pPr>
+      <w:r>
+        <w:rPr>
+          <w:sz w:val="26"/>
+        </w:rPr>
+        <w:t>5</w:t>
+      </w:r>
+      <w:r>
+        <w:rPr>
+          <w:sz w:val="26"/>
+        </w:rPr>
+        <w:t>.</w:t>
+      </w:r>
+      <w:r>
+        <w:rPr>
+          <w:sz w:val="26"/>
+        </w:rPr>
+        <w:t>3</w:t>
+      </w:r>
+      <w:r>
+        <w:rPr>
+          <w:sz w:val="26"/>
+        </w:rPr>
+        <w:t xml:space="preserve"> </w:t>
+      </w:r>
+      <w:r>
+        <w:rPr>
+          <w:sz w:val="26"/>
+        </w:rPr>
+        <w:t>output</w:t>
+      </w:r>
+    </w:p>
+    <w:p>
+      <w:pPr>
+        <w:ind w:left="720"/>
+      </w:pPr>
+      <w:r>
+        <w:t xml:space="preserve">The </w:t>
+      </w:r>
+      <w:r>
+        <w:t>output</w:t>
+      </w:r>
+      <w:r>
+        <w:t xml:space="preserve"> </w:t>
+      </w:r>
+      <w:r>
+        <w:t>folder</w:t>
+      </w:r>
+      <w:r>
+        <w:t xml:space="preserve">, containing only </w:t>
+      </w:r>
+      <w:r>
+        <w:t xml:space="preserve">matlabInputFinal.m </w:t>
+      </w:r>
+      <w:r>
+        <w:t xml:space="preserve">serves as the container for the </w:t>
+      </w:r>
+      <w:r>
+        <w:t>output file that is read into MATLAB, and used as the basis for the algorithm in MATLAB.</w:t>
+      </w:r>
+    </w:p>
+    <w:p>
+      <w:pPr>
+        <w:pStyle w:val="Style1"/>
+        <w:rPr>
+          <w:sz w:val="26"/>
+        </w:rPr>
+      </w:pPr>
+      <w:r>
+        <w:rPr>
+          <w:sz w:val="26"/>
+        </w:rPr>
+        <w:t>5</w:t>
+      </w:r>
+      <w:r>
+        <w:rPr>
+          <w:sz w:val="26"/>
+        </w:rPr>
+        <w:t>.</w:t>
+      </w:r>
+      <w:r>
+        <w:rPr>
+          <w:sz w:val="26"/>
+        </w:rPr>
+        <w:t>4</w:t>
+      </w:r>
+      <w:r>
+        <w:rPr>
+          <w:sz w:val="26"/>
+        </w:rPr>
+        <w:t xml:space="preserve"> </w:t>
+      </w:r>
+      <w:r>
+        <w:rPr>
+          <w:sz w:val="26"/>
+        </w:rPr>
+        <w:t>scripts</w:t>
+      </w:r>
+    </w:p>
+    <w:p>
+      <w:pPr>
+        <w:ind w:left="720"/>
+      </w:pPr>
+      <w:r>
+        <w:t xml:space="preserve">The </w:t>
+      </w:r>
+      <w:r>
+        <w:t xml:space="preserve">scripts folder contains all of the general scripts used in the python preprocessing steps, apart from run.py.  </w:t>
+      </w:r>
+    </w:p>
+    <w:p>
+      <w:pPr>
+        <w:pStyle w:val="Style1"/>
+        <w:rPr>
+          <w:sz w:val="26"/>
+        </w:rPr>
+      </w:pPr>
+      <w:r>
+        <w:rPr>
+          <w:sz w:val="26"/>
+        </w:rPr>
+        <w:t>5</w:t>
+      </w:r>
+      <w:r>
+        <w:rPr>
+          <w:sz w:val="26"/>
+        </w:rPr>
+        <w:t>.</w:t>
+      </w:r>
+      <w:r>
+        <w:rPr>
+          <w:sz w:val="26"/>
+        </w:rPr>
+        <w:t>4.1</w:t>
+      </w:r>
+      <w:r>
+        <w:rPr>
+          <w:sz w:val="26"/>
+        </w:rPr>
+        <w:t xml:space="preserve"> </w:t>
+      </w:r>
+      <w:r>
+        <w:rPr>
+          <w:sz w:val="26"/>
+        </w:rPr>
+        <w:t>buildTimeConstraints.py</w:t>
+      </w:r>
+    </w:p>
+    <w:p>
+      <w:pPr>
+        <w:ind w:left="720"/>
+      </w:pPr>
+      <w:r>
+        <w:t xml:space="preserve">The </w:t>
+      </w:r>
+      <w:r>
+        <w:t xml:space="preserve">buildTimeConstraints script takes the timeEncodingDictFinal.pk1 from 5.1.5 and builds an array of forbidden pairs, or time slots that are not permitted to </w:t>
+      </w:r>
+      <w:r>
+        <w:t xml:space="preserve">be used for the same class.  </w:t>
+      </w:r>
+      <w:r>
+        <w:t>Time slots are forbidden if they occur on the same day, or on different days but different time windows (i.e. Monday 8AM, Tuesday 9AM).  This script is only run if the forbidden pairs array doesn’t exist.</w:t>
+      </w:r>
+    </w:p>
+    <w:p>
+      <w:pPr>
+        <w:pStyle w:val="Style1"/>
+        <w:rPr>
+          <w:sz w:val="26"/>
+        </w:rPr>
+      </w:pPr>
+      <w:r>
+        <w:rPr>
+          <w:sz w:val="26"/>
+        </w:rPr>
+        <w:t>5</w:t>
+      </w:r>
+      <w:r>
+        <w:rPr>
+          <w:sz w:val="26"/>
+        </w:rPr>
+        <w:t>.</w:t>
+      </w:r>
+      <w:r>
+        <w:rPr>
+          <w:sz w:val="26"/>
+        </w:rPr>
+        <w:t>4.2</w:t>
+      </w:r>
+      <w:r>
+        <w:rPr>
+          <w:sz w:val="26"/>
+        </w:rPr>
+        <w:t xml:space="preserve"> </w:t>
+      </w:r>
+      <w:r>
+        <w:rPr>
+          <w:sz w:val="26"/>
+        </w:rPr>
+        <w:t>buildTimeDict.py</w:t>
+      </w:r>
+    </w:p>
+    <w:p>
+      <w:pPr>
+        <w:ind w:left="720"/>
+      </w:pPr>
+      <w:r>
+        <w:t>The buildTimeDict script builds the first encoded dictionary for the time slots.  Since the time window in consideration is arbitrary and subjective in the first place, it follows that this level of encoding is rather manual.  A visual explanation of the encoding can be found in _______.</w:t>
+      </w:r>
+    </w:p>
+    <w:p>
+      <w:pPr>
+        <w:pStyle w:val="Style1"/>
+        <w:rPr>
+          <w:sz w:val="26"/>
+        </w:rPr>
+      </w:pPr>
+      <w:r>
+        <w:rPr>
+          <w:sz w:val="26"/>
+        </w:rPr>
+        <w:t>5</w:t>
+      </w:r>
+      <w:r>
+        <w:rPr>
+          <w:sz w:val="26"/>
+        </w:rPr>
+        <w:t>.</w:t>
+      </w:r>
+      <w:r>
+        <w:rPr>
+          <w:sz w:val="26"/>
+        </w:rPr>
+        <w:t>4.</w:t>
+      </w:r>
+      <w:r>
+        <w:rPr>
+          <w:sz w:val="26"/>
+        </w:rPr>
+        <w:t>3</w:t>
+      </w:r>
+      <w:r>
+        <w:rPr>
+          <w:sz w:val="26"/>
+        </w:rPr>
+        <w:t xml:space="preserve"> </w:t>
+      </w:r>
+      <w:r>
+        <w:rPr>
+          <w:sz w:val="26"/>
+        </w:rPr>
+        <w:t>buildTimeDict</w:t>
+      </w:r>
+      <w:r>
+        <w:rPr>
+          <w:sz w:val="26"/>
+        </w:rPr>
+        <w:t>2</w:t>
+      </w:r>
+      <w:r>
+        <w:rPr>
+          <w:sz w:val="26"/>
+        </w:rPr>
+        <w:t>.py</w:t>
+      </w:r>
+    </w:p>
+    <w:p>
+      <w:pPr>
+        <w:ind w:left="720"/>
+      </w:pPr>
+      <w:r>
+        <w:t xml:space="preserve">The buildTimeDict script builds the second encoded dictionary for the time slots.  </w:t>
+      </w:r>
+      <w:r>
+        <w:t>This takes the previous encoding and puts all of the numerical values adjacent to each other according to a regular mod 10 system.</w:t>
+      </w:r>
+      <w:r>
+        <w:t xml:space="preserve">  This is then exported into timeEncodingDictFinal dictionary.</w:t>
+      </w:r>
+    </w:p>
+    <w:p>
+      <w:pPr>
+        <w:pStyle w:val="Style1"/>
+        <w:rPr>
+          <w:sz w:val="26"/>
+        </w:rPr>
+      </w:pPr>
+      <w:r>
+        <w:rPr>
+          <w:sz w:val="26"/>
+        </w:rPr>
+        <w:t>5</w:t>
+      </w:r>
+      <w:r>
+        <w:rPr>
+          <w:sz w:val="26"/>
+        </w:rPr>
+        <w:t>.</w:t>
+      </w:r>
+      <w:r>
+        <w:rPr>
+          <w:sz w:val="26"/>
+        </w:rPr>
+        <w:t>4.</w:t>
+      </w:r>
+      <w:r>
+        <w:rPr>
+          <w:sz w:val="26"/>
+        </w:rPr>
+        <w:t>4</w:t>
+      </w:r>
+      <w:r>
+        <w:rPr>
+          <w:sz w:val="26"/>
+        </w:rPr>
+        <w:t xml:space="preserve"> </w:t>
+      </w:r>
+      <w:r>
+        <w:rPr>
+          <w:sz w:val="26"/>
+        </w:rPr>
+        <w:t>classInfo</w:t>
+      </w:r>
+      <w:r>
+        <w:rPr>
+          <w:sz w:val="26"/>
+        </w:rPr>
+        <w:t>.py</w:t>
+      </w:r>
+    </w:p>
+    <w:p>
+      <w:pPr>
+        <w:ind w:left="720"/>
+      </w:pPr>
+      <w:r>
+        <w:t xml:space="preserve">The classInfo script contains the Class class, which attributes that come directly from </w:t>
+      </w:r>
+    </w:p>
+    <w:p>
+      <w:pPr>
+        <w:pStyle w:val="Style1"/>
+        <w:rPr>
+          <w:sz w:val="26"/>
+        </w:rPr>
+      </w:pPr>
+      <w:r>
+        <w:rPr>
+          <w:sz w:val="26"/>
+        </w:rPr>
+        <w:t>5</w:t>
+      </w:r>
+      <w:r>
+        <w:rPr>
+          <w:sz w:val="26"/>
+        </w:rPr>
+        <w:t>.</w:t>
+      </w:r>
+      <w:r>
+        <w:rPr>
+          <w:sz w:val="26"/>
+        </w:rPr>
+        <w:t>4.</w:t>
+      </w:r>
+      <w:r>
+        <w:rPr>
+          <w:sz w:val="26"/>
+        </w:rPr>
+        <w:t>5</w:t>
+      </w:r>
+      <w:r>
+        <w:rPr>
+          <w:sz w:val="26"/>
+        </w:rPr>
+        <w:t xml:space="preserve"> </w:t>
+      </w:r>
+      <w:r>
+        <w:rPr>
+          <w:sz w:val="26"/>
+        </w:rPr>
+        <w:t>createInputVars</w:t>
+      </w:r>
+      <w:r>
+        <w:rPr>
+          <w:sz w:val="26"/>
+        </w:rPr>
+        <w:t>.py</w:t>
+      </w:r>
+    </w:p>
+    <w:p>
+      <w:pPr>
+        <w:ind w:left="720"/>
+      </w:pPr>
+      <w:r>
+        <w:t>asdf</w:t>
+      </w:r>
+    </w:p>
+    <w:p>
+      <w:pPr>
+        <w:pStyle w:val="Style1"/>
+        <w:rPr>
+          <w:sz w:val="26"/>
+        </w:rPr>
+      </w:pPr>
+      <w:r>
+        <w:rPr>
+          <w:sz w:val="26"/>
+        </w:rPr>
+        <w:t>5</w:t>
+      </w:r>
+      <w:r>
+        <w:rPr>
+          <w:sz w:val="26"/>
+        </w:rPr>
+        <w:t>.</w:t>
+      </w:r>
+      <w:r>
+        <w:rPr>
+          <w:sz w:val="26"/>
+        </w:rPr>
+        <w:t>4.</w:t>
+      </w:r>
+      <w:r>
+        <w:rPr>
+          <w:sz w:val="26"/>
+        </w:rPr>
+        <w:t>6</w:t>
+      </w:r>
+      <w:r>
+        <w:rPr>
+          <w:sz w:val="26"/>
+        </w:rPr>
+        <w:t xml:space="preserve"> </w:t>
+      </w:r>
+      <w:r>
+        <w:rPr>
+          <w:sz w:val="26"/>
+        </w:rPr>
+        <w:t>exportToTxt</w:t>
+      </w:r>
+      <w:r>
+        <w:rPr>
+          <w:sz w:val="26"/>
+        </w:rPr>
+        <w:t>.py</w:t>
+      </w:r>
+    </w:p>
+    <w:p>
+      <w:pPr>
+        <w:ind w:left="720"/>
+      </w:pPr>
+      <w:r>
+        <w:t>asdf</w:t>
+      </w:r>
+    </w:p>
+    <w:p>
+      <w:pPr>
+        <w:pStyle w:val="Style1"/>
+        <w:rPr>
+          <w:sz w:val="26"/>
+        </w:rPr>
+      </w:pPr>
+      <w:r>
+        <w:rPr>
+          <w:sz w:val="26"/>
+        </w:rPr>
+        <w:t>5</w:t>
+      </w:r>
+      <w:r>
+        <w:rPr>
+          <w:sz w:val="26"/>
+        </w:rPr>
+        <w:t>.</w:t>
+      </w:r>
+      <w:r>
+        <w:rPr>
+          <w:sz w:val="26"/>
+        </w:rPr>
+        <w:t>4.</w:t>
+      </w:r>
+      <w:r>
+        <w:rPr>
+          <w:sz w:val="26"/>
+        </w:rPr>
+        <w:t>7</w:t>
+      </w:r>
+      <w:r>
+        <w:rPr>
+          <w:sz w:val="26"/>
+        </w:rPr>
+        <w:t xml:space="preserve"> </w:t>
+      </w:r>
+      <w:r>
+        <w:rPr>
+          <w:sz w:val="26"/>
+        </w:rPr>
+        <w:t>handleTime</w:t>
+      </w:r>
+      <w:r>
+        <w:rPr>
+          <w:sz w:val="26"/>
+        </w:rPr>
+        <w:t>.py</w:t>
+      </w:r>
+    </w:p>
+    <w:p>
+      <w:pPr>
+        <w:ind w:left="720"/>
+      </w:pPr>
+      <w:r>
+        <w:t>asdf</w:t>
+      </w:r>
+    </w:p>
+    <w:p>
+      <w:pPr>
+        <w:pStyle w:val="Style1"/>
+        <w:rPr>
+          <w:sz w:val="26"/>
+        </w:rPr>
+      </w:pPr>
+      <w:r>
+        <w:rPr>
+          <w:sz w:val="26"/>
+        </w:rPr>
+        <w:lastRenderedPageBreak/>
+        <w:t>5</w:t>
+      </w:r>
+      <w:r>
+        <w:rPr>
+          <w:sz w:val="26"/>
+        </w:rPr>
+        <w:t>.</w:t>
+      </w:r>
+      <w:r>
+        <w:rPr>
+          <w:sz w:val="26"/>
+        </w:rPr>
+        <w:t>4.</w:t>
+      </w:r>
+      <w:r>
+        <w:rPr>
+          <w:sz w:val="26"/>
+        </w:rPr>
+        <w:t>8</w:t>
+      </w:r>
+      <w:r>
+        <w:rPr>
+          <w:sz w:val="26"/>
+        </w:rPr>
+        <w:t xml:space="preserve"> </w:t>
+      </w:r>
+      <w:r>
+        <w:rPr>
+          <w:sz w:val="26"/>
+        </w:rPr>
+        <w:t>profInfo</w:t>
+      </w:r>
+      <w:r>
+        <w:rPr>
+          <w:sz w:val="26"/>
+        </w:rPr>
+        <w:t>.py</w:t>
+      </w:r>
+    </w:p>
+    <w:p>
+      <w:pPr>
+        <w:ind w:left="720"/>
+      </w:pPr>
+      <w:r>
+        <w:t>asdf</w:t>
+      </w:r>
+    </w:p>
+    <w:p>
+      <w:pPr>
+        <w:pStyle w:val="Style1"/>
+        <w:rPr>
+          <w:sz w:val="26"/>
+        </w:rPr>
+      </w:pPr>
+      <w:r>
+        <w:rPr>
+          <w:sz w:val="26"/>
+        </w:rPr>
+        <w:t>5</w:t>
+      </w:r>
+      <w:r>
+        <w:rPr>
+          <w:sz w:val="26"/>
+        </w:rPr>
+        <w:t>.</w:t>
+      </w:r>
+      <w:r>
+        <w:rPr>
+          <w:sz w:val="26"/>
+        </w:rPr>
+        <w:t>4.</w:t>
+      </w:r>
+      <w:r>
+        <w:rPr>
+          <w:sz w:val="26"/>
+        </w:rPr>
+        <w:t>9</w:t>
+      </w:r>
+      <w:r>
+        <w:rPr>
+          <w:sz w:val="26"/>
+        </w:rPr>
+        <w:t xml:space="preserve"> </w:t>
+      </w:r>
+      <w:r>
+        <w:rPr>
+          <w:sz w:val="26"/>
+        </w:rPr>
+        <w:t>roomInfo.py</w:t>
+      </w:r>
+    </w:p>
+    <w:p>
+      <w:pPr>
+        <w:ind w:left="720"/>
+      </w:pPr>
+      <w:r>
+        <w:t>asdf</w:t>
+      </w:r>
       <w:bookmarkStart w:id="4" w:name="_GoBack"/>
       <w:bookmarkEnd w:id="4"/>
     </w:p>
-    <w:p/>
+    <w:p>
+      <w:pPr>
+        <w:ind w:left="720"/>
+      </w:pPr>
+    </w:p>
+    <w:p>
+      <w:pPr>
+        <w:ind w:left="720"/>
+      </w:pPr>
+    </w:p>
+    <w:p>
+      <w:pPr>
+        <w:ind w:left="720"/>
+      </w:pPr>
+    </w:p>
     <w:sectPr>
       <w:pgSz w:w="12240" w:h="15840"/>
       <w:pgMar w:top="1440" w:right="1440" w:bottom="1440" w:left="1440" w:header="720" w:footer="720" w:gutter="0"/>

</xml_diff>

<commit_message>
Updated technical manual & finished explanation of time implementation
</commit_message>
<xml_diff>
--- a/TechnicalManual.docx
+++ b/TechnicalManual.docx
@@ -1,6 +1,6 @@
 
 <file path=word/document.xml><?xml version="1.0" encoding="utf-8"?>
-<w:document xmlns:wpc="http://schemas.microsoft.com/office/word/2010/wordprocessingCanvas" xmlns:cx="http://schemas.microsoft.com/office/drawing/2014/chartex" xmlns:cx1="http://schemas.microsoft.com/office/drawing/2015/9/8/chartex" xmlns:cx2="http://schemas.microsoft.com/office/drawing/2015/10/21/chartex" xmlns:cx3="http://schemas.microsoft.com/office/drawing/2016/5/9/chartex" xmlns:cx4="http://schemas.microsoft.com/office/drawing/2016/5/10/chartex" xmlns:cx5="http://schemas.microsoft.com/office/drawing/2016/5/11/chartex" xmlns:cx6="http://schemas.microsoft.com/office/drawing/2016/5/12/chartex" xmlns:cx7="http://schemas.microsoft.com/office/drawing/2016/5/13/chartex" xmlns:cx8="http://schemas.microsoft.com/office/drawing/2016/5/14/chartex" xmlns:mc="http://schemas.openxmlformats.org/markup-compatibility/2006" xmlns:aink="http://schemas.microsoft.com/office/drawing/2016/ink" xmlns:am3d="http://schemas.microsoft.com/office/drawing/2017/model3d" xmlns:o="urn:schemas-microsoft-com:office:office" xmlns:r="http://schemas.openxmlformats.org/officeDocument/2006/relationships" xmlns:m="http://schemas.openxmlformats.org/officeDocument/2006/math" xmlns:v="urn:schemas-microsoft-com:vml" xmlns:wp14="http://schemas.microsoft.com/office/word/2010/wordprocessingDrawing" xmlns:wp="http://schemas.openxmlformats.org/drawingml/2006/wordprocessingDrawing" xmlns:w10="urn:schemas-microsoft-com:office:word" xmlns:w="http://schemas.openxmlformats.org/wordprocessingml/2006/main" xmlns:w14="http://schemas.microsoft.com/office/word/2010/wordml" xmlns:w15="http://schemas.microsoft.com/office/word/2012/wordml" xmlns:w16cid="http://schemas.microsoft.com/office/word/2016/wordml/cid" xmlns:w16se="http://schemas.microsoft.com/office/word/2015/wordml/symex" xmlns:wpg="http://schemas.microsoft.com/office/word/2010/wordprocessingGroup" xmlns:wpi="http://schemas.microsoft.com/office/word/2010/wordprocessingInk" xmlns:wne="http://schemas.microsoft.com/office/word/2006/wordml" xmlns:wps="http://schemas.microsoft.com/office/word/2010/wordprocessingShape" mc:Ignorable="w14 w15 w16se w16cid wp14">
+<w:document xmlns:wpc="http://schemas.microsoft.com/office/word/2010/wordprocessingCanvas" xmlns:cx="http://schemas.microsoft.com/office/drawing/2014/chartex" xmlns:cx1="http://schemas.microsoft.com/office/drawing/2015/9/8/chartex" xmlns:cx2="http://schemas.microsoft.com/office/drawing/2015/10/21/chartex" xmlns:cx3="http://schemas.microsoft.com/office/drawing/2016/5/9/chartex" xmlns:cx4="http://schemas.microsoft.com/office/drawing/2016/5/10/chartex" xmlns:cx5="http://schemas.microsoft.com/office/drawing/2016/5/11/chartex" xmlns:cx6="http://schemas.microsoft.com/office/drawing/2016/5/12/chartex" xmlns:cx7="http://schemas.microsoft.com/office/drawing/2016/5/13/chartex" xmlns:cx8="http://schemas.microsoft.com/office/drawing/2016/5/14/chartex" xmlns:mc="http://schemas.openxmlformats.org/markup-compatibility/2006" xmlns:aink="http://schemas.microsoft.com/office/drawing/2016/ink" xmlns:am3d="http://schemas.microsoft.com/office/drawing/2017/model3d" xmlns:o="urn:schemas-microsoft-com:office:office" xmlns:r="http://schemas.openxmlformats.org/officeDocument/2006/relationships" xmlns:m="http://schemas.openxmlformats.org/officeDocument/2006/math" xmlns:v="urn:schemas-microsoft-com:vml" xmlns:wp14="http://schemas.microsoft.com/office/word/2010/wordprocessingDrawing" xmlns:wp="http://schemas.openxmlformats.org/drawingml/2006/wordprocessingDrawing" xmlns:w10="urn:schemas-microsoft-com:office:word" xmlns:w="http://schemas.openxmlformats.org/wordprocessingml/2006/main" xmlns:w14="http://schemas.microsoft.com/office/word/2010/wordml" xmlns:w15="http://schemas.microsoft.com/office/word/2012/wordml" xmlns:w16cex="http://schemas.microsoft.com/office/word/2018/wordml/cex" xmlns:w16cid="http://schemas.microsoft.com/office/word/2016/wordml/cid" xmlns:w16="http://schemas.microsoft.com/office/word/2018/wordml" xmlns:w16se="http://schemas.microsoft.com/office/word/2015/wordml/symex" xmlns:wpg="http://schemas.microsoft.com/office/word/2010/wordprocessingGroup" xmlns:wpi="http://schemas.microsoft.com/office/word/2010/wordprocessingInk" xmlns:wne="http://schemas.microsoft.com/office/word/2006/wordml" xmlns:wps="http://schemas.microsoft.com/office/word/2010/wordprocessingShape" mc:Ignorable="w14 w15 w16se w16cid w16 w16cex wp14">
   <w:body>
     <w:p>
       <w:pPr>
@@ -496,24 +496,14 @@
       <w:r>
         <w:t xml:space="preserve">Figure </w:t>
       </w:r>
-      <w:r>
-        <w:fldChar w:fldCharType="begin"/>
-      </w:r>
-      <w:r>
-        <w:instrText xml:space="preserve"> SEQ Figure \* ARABIC </w:instrText>
-      </w:r>
-      <w:r>
-        <w:fldChar w:fldCharType="separate"/>
-      </w:r>
-      <w:r>
-        <w:rPr>
-          <w:noProof/>
-        </w:rPr>
-        <w:t>1</w:t>
-      </w:r>
-      <w:r>
-        <w:fldChar w:fldCharType="end"/>
-      </w:r>
+      <w:fldSimple w:instr=" SEQ Figure \* ARABIC ">
+        <w:r>
+          <w:rPr>
+            <w:noProof/>
+          </w:rPr>
+          <w:t>1</w:t>
+        </w:r>
+      </w:fldSimple>
       <w:r>
         <w:t>- Command Prompt with the command to run the python script</w:t>
       </w:r>
@@ -1647,7 +1637,7 @@
         <w:rPr>
           <w:sz w:val="26"/>
         </w:rPr>
-        <w:t>5</w:t>
+        <w:t>4.10</w:t>
       </w:r>
       <w:r>
         <w:rPr>
@@ -1677,6 +1667,9 @@
         <w:t>pythonUpdate</w:t>
       </w:r>
       <w:proofErr w:type="spellEnd"/>
+      <w:r>
+        <w:t>\scripts</w:t>
+      </w:r>
       <w:r>
         <w:t xml:space="preserve"> folder so that the user doesn’t have to interfere with this, then it checks to see if all of the dictionaries are present. If there are not, run.py will rebuild them.  Then we run the </w:t>
       </w:r>
@@ -3348,16 +3341,3209 @@
       <w:r>
         <w:t xml:space="preserve">This is a standard M-F schedule with normal time slots.  Note that the Tuesday Thursday hour windows are considered so that 4 credit courses may be considered.  This schedule is overlaid </w:t>
       </w:r>
+      <w:r>
+        <w:t>with the standard T-Th schedule that contains 1:45 length classes shown below.</w:t>
+      </w:r>
+    </w:p>
+    <w:tbl>
+      <w:tblPr>
+        <w:tblW w:w="3287" w:type="dxa"/>
+        <w:jc w:val="center"/>
+        <w:tblLook w:val="04A0" w:firstRow="1" w:lastRow="0" w:firstColumn="1" w:lastColumn="0" w:noHBand="0" w:noVBand="1"/>
+      </w:tblPr>
+      <w:tblGrid>
+        <w:gridCol w:w="1610"/>
+        <w:gridCol w:w="1677"/>
+      </w:tblGrid>
+      <w:tr>
+        <w:trPr>
+          <w:trHeight w:val="295"/>
+          <w:jc w:val="center"/>
+        </w:trPr>
+        <w:tc>
+          <w:tcPr>
+            <w:tcW w:w="1610" w:type="dxa"/>
+            <w:tcBorders>
+              <w:top w:val="nil"/>
+              <w:left w:val="nil"/>
+              <w:bottom w:val="nil"/>
+              <w:right w:val="nil"/>
+            </w:tcBorders>
+            <w:shd w:val="clear" w:color="auto" w:fill="auto"/>
+            <w:noWrap/>
+            <w:vAlign w:val="bottom"/>
+            <w:hideMark/>
+          </w:tcPr>
+          <w:p>
+            <w:pPr>
+              <w:spacing w:after="0" w:line="240" w:lineRule="auto"/>
+              <w:rPr>
+                <w:rFonts w:ascii="Calibri" w:eastAsia="Times New Roman" w:hAnsi="Calibri" w:cs="Calibri"/>
+                <w:color w:val="000000"/>
+              </w:rPr>
+            </w:pPr>
+            <w:r>
+              <w:rPr>
+                <w:rFonts w:ascii="Calibri" w:eastAsia="Times New Roman" w:hAnsi="Calibri" w:cs="Calibri"/>
+                <w:color w:val="000000"/>
+              </w:rPr>
+              <w:t>Tuesday</w:t>
+            </w:r>
+          </w:p>
+        </w:tc>
+        <w:tc>
+          <w:tcPr>
+            <w:tcW w:w="1677" w:type="dxa"/>
+            <w:tcBorders>
+              <w:top w:val="nil"/>
+              <w:left w:val="nil"/>
+              <w:bottom w:val="nil"/>
+              <w:right w:val="nil"/>
+            </w:tcBorders>
+            <w:shd w:val="clear" w:color="auto" w:fill="auto"/>
+            <w:noWrap/>
+            <w:vAlign w:val="bottom"/>
+            <w:hideMark/>
+          </w:tcPr>
+          <w:p>
+            <w:pPr>
+              <w:spacing w:after="0" w:line="240" w:lineRule="auto"/>
+              <w:rPr>
+                <w:rFonts w:ascii="Calibri" w:eastAsia="Times New Roman" w:hAnsi="Calibri" w:cs="Calibri"/>
+                <w:color w:val="000000"/>
+              </w:rPr>
+            </w:pPr>
+            <w:r>
+              <w:rPr>
+                <w:rFonts w:ascii="Calibri" w:eastAsia="Times New Roman" w:hAnsi="Calibri" w:cs="Calibri"/>
+                <w:color w:val="000000"/>
+              </w:rPr>
+              <w:t>Thursday</w:t>
+            </w:r>
+          </w:p>
+        </w:tc>
+      </w:tr>
+      <w:tr>
+        <w:trPr>
+          <w:trHeight w:val="295"/>
+          <w:jc w:val="center"/>
+        </w:trPr>
+        <w:tc>
+          <w:tcPr>
+            <w:tcW w:w="1610" w:type="dxa"/>
+            <w:tcBorders>
+              <w:top w:val="nil"/>
+              <w:left w:val="nil"/>
+              <w:bottom w:val="nil"/>
+              <w:right w:val="nil"/>
+            </w:tcBorders>
+            <w:shd w:val="clear" w:color="auto" w:fill="auto"/>
+            <w:noWrap/>
+            <w:vAlign w:val="bottom"/>
+            <w:hideMark/>
+          </w:tcPr>
+          <w:p>
+            <w:pPr>
+              <w:spacing w:after="0" w:line="240" w:lineRule="auto"/>
+              <w:rPr>
+                <w:rFonts w:ascii="Calibri" w:eastAsia="Times New Roman" w:hAnsi="Calibri" w:cs="Calibri"/>
+                <w:color w:val="000000"/>
+              </w:rPr>
+            </w:pPr>
+            <w:r>
+              <w:rPr>
+                <w:rFonts w:ascii="Calibri" w:eastAsia="Times New Roman" w:hAnsi="Calibri" w:cs="Calibri"/>
+                <w:color w:val="000000"/>
+              </w:rPr>
+              <w:t>8-9:15</w:t>
+            </w:r>
+          </w:p>
+        </w:tc>
+        <w:tc>
+          <w:tcPr>
+            <w:tcW w:w="1677" w:type="dxa"/>
+            <w:tcBorders>
+              <w:top w:val="nil"/>
+              <w:left w:val="nil"/>
+              <w:bottom w:val="nil"/>
+              <w:right w:val="nil"/>
+            </w:tcBorders>
+            <w:shd w:val="clear" w:color="auto" w:fill="auto"/>
+            <w:noWrap/>
+            <w:vAlign w:val="bottom"/>
+            <w:hideMark/>
+          </w:tcPr>
+          <w:p>
+            <w:pPr>
+              <w:spacing w:after="0" w:line="240" w:lineRule="auto"/>
+              <w:rPr>
+                <w:rFonts w:ascii="Calibri" w:eastAsia="Times New Roman" w:hAnsi="Calibri" w:cs="Calibri"/>
+                <w:color w:val="000000"/>
+              </w:rPr>
+            </w:pPr>
+            <w:r>
+              <w:rPr>
+                <w:rFonts w:ascii="Calibri" w:eastAsia="Times New Roman" w:hAnsi="Calibri" w:cs="Calibri"/>
+                <w:color w:val="000000"/>
+              </w:rPr>
+              <w:t>8-9:15</w:t>
+            </w:r>
+          </w:p>
+        </w:tc>
+      </w:tr>
+      <w:tr>
+        <w:trPr>
+          <w:trHeight w:val="295"/>
+          <w:jc w:val="center"/>
+        </w:trPr>
+        <w:tc>
+          <w:tcPr>
+            <w:tcW w:w="1610" w:type="dxa"/>
+            <w:tcBorders>
+              <w:top w:val="nil"/>
+              <w:left w:val="nil"/>
+              <w:bottom w:val="nil"/>
+              <w:right w:val="nil"/>
+            </w:tcBorders>
+            <w:shd w:val="clear" w:color="auto" w:fill="auto"/>
+            <w:noWrap/>
+            <w:vAlign w:val="bottom"/>
+            <w:hideMark/>
+          </w:tcPr>
+          <w:p>
+            <w:pPr>
+              <w:spacing w:after="0" w:line="240" w:lineRule="auto"/>
+              <w:rPr>
+                <w:rFonts w:ascii="Calibri" w:eastAsia="Times New Roman" w:hAnsi="Calibri" w:cs="Calibri"/>
+                <w:color w:val="000000"/>
+              </w:rPr>
+            </w:pPr>
+            <w:r>
+              <w:rPr>
+                <w:rFonts w:ascii="Calibri" w:eastAsia="Times New Roman" w:hAnsi="Calibri" w:cs="Calibri"/>
+                <w:color w:val="000000"/>
+              </w:rPr>
+              <w:t>9:30-10:45</w:t>
+            </w:r>
+          </w:p>
+        </w:tc>
+        <w:tc>
+          <w:tcPr>
+            <w:tcW w:w="1677" w:type="dxa"/>
+            <w:tcBorders>
+              <w:top w:val="nil"/>
+              <w:left w:val="nil"/>
+              <w:bottom w:val="nil"/>
+              <w:right w:val="nil"/>
+            </w:tcBorders>
+            <w:shd w:val="clear" w:color="auto" w:fill="auto"/>
+            <w:noWrap/>
+            <w:vAlign w:val="bottom"/>
+            <w:hideMark/>
+          </w:tcPr>
+          <w:p>
+            <w:pPr>
+              <w:spacing w:after="0" w:line="240" w:lineRule="auto"/>
+              <w:rPr>
+                <w:rFonts w:ascii="Calibri" w:eastAsia="Times New Roman" w:hAnsi="Calibri" w:cs="Calibri"/>
+                <w:color w:val="000000"/>
+              </w:rPr>
+            </w:pPr>
+            <w:r>
+              <w:rPr>
+                <w:rFonts w:ascii="Calibri" w:eastAsia="Times New Roman" w:hAnsi="Calibri" w:cs="Calibri"/>
+                <w:color w:val="000000"/>
+              </w:rPr>
+              <w:t>9:30-10:45</w:t>
+            </w:r>
+          </w:p>
+        </w:tc>
+      </w:tr>
+      <w:tr>
+        <w:trPr>
+          <w:trHeight w:val="295"/>
+          <w:jc w:val="center"/>
+        </w:trPr>
+        <w:tc>
+          <w:tcPr>
+            <w:tcW w:w="1610" w:type="dxa"/>
+            <w:tcBorders>
+              <w:top w:val="nil"/>
+              <w:left w:val="nil"/>
+              <w:bottom w:val="nil"/>
+              <w:right w:val="nil"/>
+            </w:tcBorders>
+            <w:shd w:val="clear" w:color="auto" w:fill="auto"/>
+            <w:noWrap/>
+            <w:vAlign w:val="bottom"/>
+            <w:hideMark/>
+          </w:tcPr>
+          <w:p>
+            <w:pPr>
+              <w:spacing w:after="0" w:line="240" w:lineRule="auto"/>
+              <w:rPr>
+                <w:rFonts w:ascii="Calibri" w:eastAsia="Times New Roman" w:hAnsi="Calibri" w:cs="Calibri"/>
+                <w:color w:val="000000"/>
+              </w:rPr>
+            </w:pPr>
+            <w:r>
+              <w:rPr>
+                <w:rFonts w:ascii="Calibri" w:eastAsia="Times New Roman" w:hAnsi="Calibri" w:cs="Calibri"/>
+                <w:color w:val="000000"/>
+              </w:rPr>
+              <w:t>11-12:15</w:t>
+            </w:r>
+          </w:p>
+        </w:tc>
+        <w:tc>
+          <w:tcPr>
+            <w:tcW w:w="1677" w:type="dxa"/>
+            <w:tcBorders>
+              <w:top w:val="nil"/>
+              <w:left w:val="nil"/>
+              <w:bottom w:val="nil"/>
+              <w:right w:val="nil"/>
+            </w:tcBorders>
+            <w:shd w:val="clear" w:color="auto" w:fill="auto"/>
+            <w:noWrap/>
+            <w:vAlign w:val="bottom"/>
+            <w:hideMark/>
+          </w:tcPr>
+          <w:p>
+            <w:pPr>
+              <w:spacing w:after="0" w:line="240" w:lineRule="auto"/>
+              <w:rPr>
+                <w:rFonts w:ascii="Calibri" w:eastAsia="Times New Roman" w:hAnsi="Calibri" w:cs="Calibri"/>
+                <w:color w:val="000000"/>
+              </w:rPr>
+            </w:pPr>
+            <w:r>
+              <w:rPr>
+                <w:rFonts w:ascii="Calibri" w:eastAsia="Times New Roman" w:hAnsi="Calibri" w:cs="Calibri"/>
+                <w:color w:val="000000"/>
+              </w:rPr>
+              <w:t>11-12:15</w:t>
+            </w:r>
+          </w:p>
+        </w:tc>
+      </w:tr>
+      <w:tr>
+        <w:trPr>
+          <w:trHeight w:val="295"/>
+          <w:jc w:val="center"/>
+        </w:trPr>
+        <w:tc>
+          <w:tcPr>
+            <w:tcW w:w="1610" w:type="dxa"/>
+            <w:tcBorders>
+              <w:top w:val="nil"/>
+              <w:left w:val="nil"/>
+              <w:bottom w:val="nil"/>
+              <w:right w:val="nil"/>
+            </w:tcBorders>
+            <w:shd w:val="clear" w:color="auto" w:fill="auto"/>
+            <w:noWrap/>
+            <w:vAlign w:val="bottom"/>
+            <w:hideMark/>
+          </w:tcPr>
+          <w:p>
+            <w:pPr>
+              <w:spacing w:after="0" w:line="240" w:lineRule="auto"/>
+              <w:rPr>
+                <w:rFonts w:ascii="Calibri" w:eastAsia="Times New Roman" w:hAnsi="Calibri" w:cs="Calibri"/>
+                <w:color w:val="000000"/>
+              </w:rPr>
+            </w:pPr>
+            <w:r>
+              <w:rPr>
+                <w:rFonts w:ascii="Calibri" w:eastAsia="Times New Roman" w:hAnsi="Calibri" w:cs="Calibri"/>
+                <w:color w:val="000000"/>
+              </w:rPr>
+              <w:t>Break</w:t>
+            </w:r>
+          </w:p>
+        </w:tc>
+        <w:tc>
+          <w:tcPr>
+            <w:tcW w:w="1677" w:type="dxa"/>
+            <w:tcBorders>
+              <w:top w:val="nil"/>
+              <w:left w:val="nil"/>
+              <w:bottom w:val="nil"/>
+              <w:right w:val="nil"/>
+            </w:tcBorders>
+            <w:shd w:val="clear" w:color="auto" w:fill="auto"/>
+            <w:noWrap/>
+            <w:vAlign w:val="bottom"/>
+            <w:hideMark/>
+          </w:tcPr>
+          <w:p>
+            <w:pPr>
+              <w:spacing w:after="0" w:line="240" w:lineRule="auto"/>
+              <w:rPr>
+                <w:rFonts w:ascii="Calibri" w:eastAsia="Times New Roman" w:hAnsi="Calibri" w:cs="Calibri"/>
+                <w:color w:val="000000"/>
+              </w:rPr>
+            </w:pPr>
+            <w:r>
+              <w:rPr>
+                <w:rFonts w:ascii="Calibri" w:eastAsia="Times New Roman" w:hAnsi="Calibri" w:cs="Calibri"/>
+                <w:color w:val="000000"/>
+              </w:rPr>
+              <w:t>Break</w:t>
+            </w:r>
+          </w:p>
+        </w:tc>
+      </w:tr>
+      <w:tr>
+        <w:trPr>
+          <w:trHeight w:val="295"/>
+          <w:jc w:val="center"/>
+        </w:trPr>
+        <w:tc>
+          <w:tcPr>
+            <w:tcW w:w="1610" w:type="dxa"/>
+            <w:tcBorders>
+              <w:top w:val="nil"/>
+              <w:left w:val="nil"/>
+              <w:bottom w:val="nil"/>
+              <w:right w:val="nil"/>
+            </w:tcBorders>
+            <w:shd w:val="clear" w:color="auto" w:fill="auto"/>
+            <w:noWrap/>
+            <w:vAlign w:val="bottom"/>
+            <w:hideMark/>
+          </w:tcPr>
+          <w:p>
+            <w:pPr>
+              <w:spacing w:after="0" w:line="240" w:lineRule="auto"/>
+              <w:rPr>
+                <w:rFonts w:ascii="Calibri" w:eastAsia="Times New Roman" w:hAnsi="Calibri" w:cs="Calibri"/>
+                <w:color w:val="000000"/>
+              </w:rPr>
+            </w:pPr>
+            <w:r>
+              <w:rPr>
+                <w:rFonts w:ascii="Calibri" w:eastAsia="Times New Roman" w:hAnsi="Calibri" w:cs="Calibri"/>
+                <w:color w:val="000000"/>
+              </w:rPr>
+              <w:t>2-3:15</w:t>
+            </w:r>
+          </w:p>
+          <w:p>
+            <w:pPr>
+              <w:spacing w:after="0" w:line="240" w:lineRule="auto"/>
+              <w:rPr>
+                <w:rFonts w:ascii="Calibri" w:eastAsia="Times New Roman" w:hAnsi="Calibri" w:cs="Calibri"/>
+                <w:color w:val="000000"/>
+              </w:rPr>
+            </w:pPr>
+            <w:r>
+              <w:rPr>
+                <w:rFonts w:ascii="Calibri" w:eastAsia="Times New Roman" w:hAnsi="Calibri" w:cs="Calibri"/>
+                <w:color w:val="000000"/>
+              </w:rPr>
+              <w:t>3:30-4:45</w:t>
+            </w:r>
+          </w:p>
+        </w:tc>
+        <w:tc>
+          <w:tcPr>
+            <w:tcW w:w="1677" w:type="dxa"/>
+            <w:tcBorders>
+              <w:top w:val="nil"/>
+              <w:left w:val="nil"/>
+              <w:bottom w:val="nil"/>
+              <w:right w:val="nil"/>
+            </w:tcBorders>
+            <w:shd w:val="clear" w:color="auto" w:fill="auto"/>
+            <w:noWrap/>
+            <w:vAlign w:val="bottom"/>
+            <w:hideMark/>
+          </w:tcPr>
+          <w:p>
+            <w:pPr>
+              <w:spacing w:after="0" w:line="240" w:lineRule="auto"/>
+              <w:rPr>
+                <w:rFonts w:ascii="Calibri" w:eastAsia="Times New Roman" w:hAnsi="Calibri" w:cs="Calibri"/>
+                <w:color w:val="000000"/>
+              </w:rPr>
+            </w:pPr>
+            <w:r>
+              <w:rPr>
+                <w:rFonts w:ascii="Calibri" w:eastAsia="Times New Roman" w:hAnsi="Calibri" w:cs="Calibri"/>
+                <w:color w:val="000000"/>
+              </w:rPr>
+              <w:t>2-3:15</w:t>
+            </w:r>
+            <w:r>
+              <w:rPr>
+                <w:rFonts w:ascii="Calibri" w:eastAsia="Times New Roman" w:hAnsi="Calibri" w:cs="Calibri"/>
+                <w:color w:val="000000"/>
+              </w:rPr>
+              <w:br/>
+            </w:r>
+            <w:r>
+              <w:rPr>
+                <w:rFonts w:ascii="Calibri" w:eastAsia="Times New Roman" w:hAnsi="Calibri" w:cs="Calibri"/>
+                <w:color w:val="000000"/>
+              </w:rPr>
+              <w:t>3:30-4:45</w:t>
+            </w:r>
+          </w:p>
+        </w:tc>
+      </w:tr>
+    </w:tbl>
+    <w:p>
+      <w:pPr>
+        <w:ind w:left="720"/>
+      </w:pPr>
+      <w:r>
+        <w:t>These are the initial times under consideration.  We will proceed encoded with the assumption that this is the schedule format</w:t>
+      </w:r>
+      <w:r>
+        <w:t>.</w:t>
+      </w:r>
+    </w:p>
+    <w:p>
+      <w:pPr>
+        <w:ind w:left="720"/>
+      </w:pPr>
+      <w:r>
+        <w:t>The first level of encoding is as follows.</w:t>
+      </w:r>
+    </w:p>
+    <w:tbl>
+      <w:tblPr>
+        <w:tblW w:w="5794" w:type="dxa"/>
+        <w:jc w:val="center"/>
+        <w:tblLook w:val="04A0" w:firstRow="1" w:lastRow="0" w:firstColumn="1" w:lastColumn="0" w:noHBand="0" w:noVBand="1"/>
+      </w:tblPr>
+      <w:tblGrid>
+        <w:gridCol w:w="905"/>
+        <w:gridCol w:w="957"/>
+        <w:gridCol w:w="955"/>
+        <w:gridCol w:w="1269"/>
+        <w:gridCol w:w="1038"/>
+        <w:gridCol w:w="905"/>
+      </w:tblGrid>
+      <w:tr>
+        <w:trPr>
+          <w:trHeight w:val="260"/>
+          <w:jc w:val="center"/>
+        </w:trPr>
+        <w:tc>
+          <w:tcPr>
+            <w:tcW w:w="905" w:type="dxa"/>
+            <w:tcBorders>
+              <w:top w:val="nil"/>
+              <w:left w:val="nil"/>
+              <w:bottom w:val="nil"/>
+              <w:right w:val="nil"/>
+            </w:tcBorders>
+            <w:shd w:val="clear" w:color="auto" w:fill="auto"/>
+            <w:noWrap/>
+            <w:vAlign w:val="bottom"/>
+            <w:hideMark/>
+          </w:tcPr>
+          <w:p>
+            <w:pPr>
+              <w:spacing w:after="0" w:line="240" w:lineRule="auto"/>
+              <w:rPr>
+                <w:rFonts w:ascii="Times New Roman" w:eastAsia="Times New Roman" w:hAnsi="Times New Roman" w:cs="Times New Roman"/>
+                <w:sz w:val="24"/>
+                <w:szCs w:val="24"/>
+              </w:rPr>
+            </w:pPr>
+          </w:p>
+        </w:tc>
+        <w:tc>
+          <w:tcPr>
+            <w:tcW w:w="905" w:type="dxa"/>
+            <w:tcBorders>
+              <w:top w:val="nil"/>
+              <w:left w:val="nil"/>
+              <w:bottom w:val="nil"/>
+              <w:right w:val="nil"/>
+            </w:tcBorders>
+            <w:shd w:val="clear" w:color="auto" w:fill="auto"/>
+            <w:noWrap/>
+            <w:vAlign w:val="bottom"/>
+            <w:hideMark/>
+          </w:tcPr>
+          <w:p>
+            <w:pPr>
+              <w:spacing w:after="0" w:line="240" w:lineRule="auto"/>
+              <w:rPr>
+                <w:rFonts w:ascii="Calibri" w:eastAsia="Times New Roman" w:hAnsi="Calibri" w:cs="Calibri"/>
+                <w:color w:val="000000"/>
+              </w:rPr>
+            </w:pPr>
+            <w:r>
+              <w:rPr>
+                <w:rFonts w:ascii="Calibri" w:eastAsia="Times New Roman" w:hAnsi="Calibri" w:cs="Calibri"/>
+                <w:color w:val="000000"/>
+              </w:rPr>
+              <w:t>Monday</w:t>
+            </w:r>
+          </w:p>
+        </w:tc>
+        <w:tc>
+          <w:tcPr>
+            <w:tcW w:w="905" w:type="dxa"/>
+            <w:tcBorders>
+              <w:top w:val="nil"/>
+              <w:left w:val="nil"/>
+              <w:bottom w:val="nil"/>
+              <w:right w:val="nil"/>
+            </w:tcBorders>
+            <w:shd w:val="clear" w:color="auto" w:fill="auto"/>
+            <w:noWrap/>
+            <w:vAlign w:val="bottom"/>
+            <w:hideMark/>
+          </w:tcPr>
+          <w:p>
+            <w:pPr>
+              <w:spacing w:after="0" w:line="240" w:lineRule="auto"/>
+              <w:rPr>
+                <w:rFonts w:ascii="Calibri" w:eastAsia="Times New Roman" w:hAnsi="Calibri" w:cs="Calibri"/>
+                <w:color w:val="000000"/>
+              </w:rPr>
+            </w:pPr>
+            <w:r>
+              <w:rPr>
+                <w:rFonts w:ascii="Calibri" w:eastAsia="Times New Roman" w:hAnsi="Calibri" w:cs="Calibri"/>
+                <w:color w:val="000000"/>
+              </w:rPr>
+              <w:t>Tuesday</w:t>
+            </w:r>
+          </w:p>
+        </w:tc>
+        <w:tc>
+          <w:tcPr>
+            <w:tcW w:w="1196" w:type="dxa"/>
+            <w:tcBorders>
+              <w:top w:val="nil"/>
+              <w:left w:val="nil"/>
+              <w:bottom w:val="nil"/>
+              <w:right w:val="nil"/>
+            </w:tcBorders>
+            <w:shd w:val="clear" w:color="auto" w:fill="auto"/>
+            <w:noWrap/>
+            <w:vAlign w:val="bottom"/>
+            <w:hideMark/>
+          </w:tcPr>
+          <w:p>
+            <w:pPr>
+              <w:spacing w:after="0" w:line="240" w:lineRule="auto"/>
+              <w:rPr>
+                <w:rFonts w:ascii="Calibri" w:eastAsia="Times New Roman" w:hAnsi="Calibri" w:cs="Calibri"/>
+                <w:color w:val="000000"/>
+              </w:rPr>
+            </w:pPr>
+            <w:r>
+              <w:rPr>
+                <w:rFonts w:ascii="Calibri" w:eastAsia="Times New Roman" w:hAnsi="Calibri" w:cs="Calibri"/>
+                <w:color w:val="000000"/>
+              </w:rPr>
+              <w:t>Wednesday</w:t>
+            </w:r>
+          </w:p>
+        </w:tc>
+        <w:tc>
+          <w:tcPr>
+            <w:tcW w:w="978" w:type="dxa"/>
+            <w:tcBorders>
+              <w:top w:val="nil"/>
+              <w:left w:val="nil"/>
+              <w:bottom w:val="nil"/>
+              <w:right w:val="nil"/>
+            </w:tcBorders>
+            <w:shd w:val="clear" w:color="auto" w:fill="auto"/>
+            <w:noWrap/>
+            <w:vAlign w:val="bottom"/>
+            <w:hideMark/>
+          </w:tcPr>
+          <w:p>
+            <w:pPr>
+              <w:spacing w:after="0" w:line="240" w:lineRule="auto"/>
+              <w:rPr>
+                <w:rFonts w:ascii="Calibri" w:eastAsia="Times New Roman" w:hAnsi="Calibri" w:cs="Calibri"/>
+                <w:color w:val="000000"/>
+              </w:rPr>
+            </w:pPr>
+            <w:r>
+              <w:rPr>
+                <w:rFonts w:ascii="Calibri" w:eastAsia="Times New Roman" w:hAnsi="Calibri" w:cs="Calibri"/>
+                <w:color w:val="000000"/>
+              </w:rPr>
+              <w:t>Thursday</w:t>
+            </w:r>
+          </w:p>
+        </w:tc>
+        <w:tc>
+          <w:tcPr>
+            <w:tcW w:w="905" w:type="dxa"/>
+            <w:tcBorders>
+              <w:top w:val="nil"/>
+              <w:left w:val="nil"/>
+              <w:bottom w:val="nil"/>
+              <w:right w:val="nil"/>
+            </w:tcBorders>
+            <w:shd w:val="clear" w:color="auto" w:fill="auto"/>
+            <w:noWrap/>
+            <w:vAlign w:val="bottom"/>
+            <w:hideMark/>
+          </w:tcPr>
+          <w:p>
+            <w:pPr>
+              <w:spacing w:after="0" w:line="240" w:lineRule="auto"/>
+              <w:rPr>
+                <w:rFonts w:ascii="Calibri" w:eastAsia="Times New Roman" w:hAnsi="Calibri" w:cs="Calibri"/>
+                <w:color w:val="000000"/>
+              </w:rPr>
+            </w:pPr>
+            <w:r>
+              <w:rPr>
+                <w:rFonts w:ascii="Calibri" w:eastAsia="Times New Roman" w:hAnsi="Calibri" w:cs="Calibri"/>
+                <w:color w:val="000000"/>
+              </w:rPr>
+              <w:t>Friday</w:t>
+            </w:r>
+          </w:p>
+        </w:tc>
+      </w:tr>
+      <w:tr>
+        <w:trPr>
+          <w:trHeight w:val="260"/>
+          <w:jc w:val="center"/>
+        </w:trPr>
+        <w:tc>
+          <w:tcPr>
+            <w:tcW w:w="905" w:type="dxa"/>
+            <w:tcBorders>
+              <w:top w:val="nil"/>
+              <w:left w:val="nil"/>
+              <w:bottom w:val="nil"/>
+              <w:right w:val="nil"/>
+            </w:tcBorders>
+            <w:shd w:val="clear" w:color="auto" w:fill="auto"/>
+            <w:noWrap/>
+            <w:vAlign w:val="bottom"/>
+            <w:hideMark/>
+          </w:tcPr>
+          <w:p>
+            <w:pPr>
+              <w:spacing w:after="0" w:line="240" w:lineRule="auto"/>
+              <w:jc w:val="right"/>
+              <w:rPr>
+                <w:rFonts w:ascii="Calibri" w:eastAsia="Times New Roman" w:hAnsi="Calibri" w:cs="Calibri"/>
+                <w:color w:val="000000"/>
+              </w:rPr>
+            </w:pPr>
+            <w:r>
+              <w:rPr>
+                <w:rFonts w:ascii="Calibri" w:eastAsia="Times New Roman" w:hAnsi="Calibri" w:cs="Calibri"/>
+                <w:color w:val="000000"/>
+              </w:rPr>
+              <w:t>8</w:t>
+            </w:r>
+          </w:p>
+        </w:tc>
+        <w:tc>
+          <w:tcPr>
+            <w:tcW w:w="905" w:type="dxa"/>
+            <w:tcBorders>
+              <w:top w:val="nil"/>
+              <w:left w:val="nil"/>
+              <w:bottom w:val="nil"/>
+              <w:right w:val="nil"/>
+            </w:tcBorders>
+            <w:shd w:val="clear" w:color="auto" w:fill="auto"/>
+            <w:noWrap/>
+            <w:vAlign w:val="bottom"/>
+            <w:hideMark/>
+          </w:tcPr>
+          <w:p>
+            <w:pPr>
+              <w:spacing w:after="0" w:line="240" w:lineRule="auto"/>
+              <w:rPr>
+                <w:rFonts w:ascii="Calibri" w:eastAsia="Times New Roman" w:hAnsi="Calibri" w:cs="Calibri"/>
+                <w:color w:val="000000"/>
+              </w:rPr>
+            </w:pPr>
+            <w:r>
+              <w:rPr>
+                <w:rFonts w:ascii="Calibri" w:eastAsia="Times New Roman" w:hAnsi="Calibri" w:cs="Calibri"/>
+                <w:color w:val="000000"/>
+              </w:rPr>
+              <w:t>00</w:t>
+            </w:r>
+          </w:p>
+        </w:tc>
+        <w:tc>
+          <w:tcPr>
+            <w:tcW w:w="905" w:type="dxa"/>
+            <w:tcBorders>
+              <w:top w:val="nil"/>
+              <w:left w:val="nil"/>
+              <w:bottom w:val="nil"/>
+              <w:right w:val="nil"/>
+            </w:tcBorders>
+            <w:shd w:val="clear" w:color="auto" w:fill="auto"/>
+            <w:noWrap/>
+            <w:vAlign w:val="bottom"/>
+            <w:hideMark/>
+          </w:tcPr>
+          <w:p>
+            <w:pPr>
+              <w:spacing w:after="0" w:line="240" w:lineRule="auto"/>
+              <w:rPr>
+                <w:rFonts w:ascii="Calibri" w:eastAsia="Times New Roman" w:hAnsi="Calibri" w:cs="Calibri"/>
+                <w:color w:val="000000"/>
+              </w:rPr>
+            </w:pPr>
+            <w:r>
+              <w:rPr>
+                <w:rFonts w:ascii="Calibri" w:eastAsia="Times New Roman" w:hAnsi="Calibri" w:cs="Calibri"/>
+                <w:color w:val="000000"/>
+              </w:rPr>
+              <w:t>01</w:t>
+            </w:r>
+          </w:p>
+        </w:tc>
+        <w:tc>
+          <w:tcPr>
+            <w:tcW w:w="1196" w:type="dxa"/>
+            <w:tcBorders>
+              <w:top w:val="nil"/>
+              <w:left w:val="nil"/>
+              <w:bottom w:val="nil"/>
+              <w:right w:val="nil"/>
+            </w:tcBorders>
+            <w:shd w:val="clear" w:color="auto" w:fill="auto"/>
+            <w:noWrap/>
+            <w:vAlign w:val="bottom"/>
+            <w:hideMark/>
+          </w:tcPr>
+          <w:p>
+            <w:pPr>
+              <w:spacing w:after="0" w:line="240" w:lineRule="auto"/>
+              <w:rPr>
+                <w:rFonts w:ascii="Calibri" w:eastAsia="Times New Roman" w:hAnsi="Calibri" w:cs="Calibri"/>
+                <w:color w:val="000000"/>
+              </w:rPr>
+            </w:pPr>
+            <w:r>
+              <w:rPr>
+                <w:rFonts w:ascii="Calibri" w:eastAsia="Times New Roman" w:hAnsi="Calibri" w:cs="Calibri"/>
+                <w:color w:val="000000"/>
+              </w:rPr>
+              <w:t>02</w:t>
+            </w:r>
+          </w:p>
+        </w:tc>
+        <w:tc>
+          <w:tcPr>
+            <w:tcW w:w="978" w:type="dxa"/>
+            <w:tcBorders>
+              <w:top w:val="nil"/>
+              <w:left w:val="nil"/>
+              <w:bottom w:val="nil"/>
+              <w:right w:val="nil"/>
+            </w:tcBorders>
+            <w:shd w:val="clear" w:color="auto" w:fill="auto"/>
+            <w:noWrap/>
+            <w:vAlign w:val="bottom"/>
+            <w:hideMark/>
+          </w:tcPr>
+          <w:p>
+            <w:pPr>
+              <w:spacing w:after="0" w:line="240" w:lineRule="auto"/>
+              <w:rPr>
+                <w:rFonts w:ascii="Calibri" w:eastAsia="Times New Roman" w:hAnsi="Calibri" w:cs="Calibri"/>
+                <w:color w:val="000000"/>
+              </w:rPr>
+            </w:pPr>
+            <w:r>
+              <w:rPr>
+                <w:rFonts w:ascii="Calibri" w:eastAsia="Times New Roman" w:hAnsi="Calibri" w:cs="Calibri"/>
+                <w:color w:val="000000"/>
+              </w:rPr>
+              <w:t>03</w:t>
+            </w:r>
+          </w:p>
+        </w:tc>
+        <w:tc>
+          <w:tcPr>
+            <w:tcW w:w="905" w:type="dxa"/>
+            <w:tcBorders>
+              <w:top w:val="nil"/>
+              <w:left w:val="nil"/>
+              <w:bottom w:val="nil"/>
+              <w:right w:val="nil"/>
+            </w:tcBorders>
+            <w:shd w:val="clear" w:color="auto" w:fill="auto"/>
+            <w:noWrap/>
+            <w:vAlign w:val="bottom"/>
+            <w:hideMark/>
+          </w:tcPr>
+          <w:p>
+            <w:pPr>
+              <w:spacing w:after="0" w:line="240" w:lineRule="auto"/>
+              <w:rPr>
+                <w:rFonts w:ascii="Calibri" w:eastAsia="Times New Roman" w:hAnsi="Calibri" w:cs="Calibri"/>
+                <w:color w:val="000000"/>
+              </w:rPr>
+            </w:pPr>
+            <w:r>
+              <w:rPr>
+                <w:rFonts w:ascii="Calibri" w:eastAsia="Times New Roman" w:hAnsi="Calibri" w:cs="Calibri"/>
+                <w:color w:val="000000"/>
+              </w:rPr>
+              <w:t>04</w:t>
+            </w:r>
+          </w:p>
+        </w:tc>
+      </w:tr>
+      <w:tr>
+        <w:trPr>
+          <w:trHeight w:val="260"/>
+          <w:jc w:val="center"/>
+        </w:trPr>
+        <w:tc>
+          <w:tcPr>
+            <w:tcW w:w="905" w:type="dxa"/>
+            <w:tcBorders>
+              <w:top w:val="nil"/>
+              <w:left w:val="nil"/>
+              <w:bottom w:val="nil"/>
+              <w:right w:val="nil"/>
+            </w:tcBorders>
+            <w:shd w:val="clear" w:color="auto" w:fill="auto"/>
+            <w:noWrap/>
+            <w:vAlign w:val="bottom"/>
+            <w:hideMark/>
+          </w:tcPr>
+          <w:p>
+            <w:pPr>
+              <w:spacing w:after="0" w:line="240" w:lineRule="auto"/>
+              <w:jc w:val="right"/>
+              <w:rPr>
+                <w:rFonts w:ascii="Calibri" w:eastAsia="Times New Roman" w:hAnsi="Calibri" w:cs="Calibri"/>
+                <w:color w:val="000000"/>
+              </w:rPr>
+            </w:pPr>
+            <w:r>
+              <w:rPr>
+                <w:rFonts w:ascii="Calibri" w:eastAsia="Times New Roman" w:hAnsi="Calibri" w:cs="Calibri"/>
+                <w:color w:val="000000"/>
+              </w:rPr>
+              <w:t>9</w:t>
+            </w:r>
+          </w:p>
+        </w:tc>
+        <w:tc>
+          <w:tcPr>
+            <w:tcW w:w="905" w:type="dxa"/>
+            <w:tcBorders>
+              <w:top w:val="nil"/>
+              <w:left w:val="nil"/>
+              <w:bottom w:val="nil"/>
+              <w:right w:val="nil"/>
+            </w:tcBorders>
+            <w:shd w:val="clear" w:color="auto" w:fill="auto"/>
+            <w:noWrap/>
+            <w:vAlign w:val="bottom"/>
+            <w:hideMark/>
+          </w:tcPr>
+          <w:p>
+            <w:pPr>
+              <w:spacing w:after="0" w:line="240" w:lineRule="auto"/>
+              <w:rPr>
+                <w:rFonts w:ascii="Calibri" w:eastAsia="Times New Roman" w:hAnsi="Calibri" w:cs="Calibri"/>
+                <w:color w:val="000000"/>
+              </w:rPr>
+            </w:pPr>
+            <w:r>
+              <w:rPr>
+                <w:rFonts w:ascii="Calibri" w:eastAsia="Times New Roman" w:hAnsi="Calibri" w:cs="Calibri"/>
+                <w:color w:val="000000"/>
+              </w:rPr>
+              <w:t>10</w:t>
+            </w:r>
+          </w:p>
+        </w:tc>
+        <w:tc>
+          <w:tcPr>
+            <w:tcW w:w="905" w:type="dxa"/>
+            <w:tcBorders>
+              <w:top w:val="nil"/>
+              <w:left w:val="nil"/>
+              <w:bottom w:val="nil"/>
+              <w:right w:val="nil"/>
+            </w:tcBorders>
+            <w:shd w:val="clear" w:color="auto" w:fill="auto"/>
+            <w:noWrap/>
+            <w:vAlign w:val="bottom"/>
+            <w:hideMark/>
+          </w:tcPr>
+          <w:p>
+            <w:pPr>
+              <w:spacing w:after="0" w:line="240" w:lineRule="auto"/>
+              <w:rPr>
+                <w:rFonts w:ascii="Calibri" w:eastAsia="Times New Roman" w:hAnsi="Calibri" w:cs="Calibri"/>
+                <w:color w:val="000000"/>
+              </w:rPr>
+            </w:pPr>
+            <w:r>
+              <w:rPr>
+                <w:rFonts w:ascii="Calibri" w:eastAsia="Times New Roman" w:hAnsi="Calibri" w:cs="Calibri"/>
+                <w:color w:val="000000"/>
+              </w:rPr>
+              <w:t>11</w:t>
+            </w:r>
+          </w:p>
+        </w:tc>
+        <w:tc>
+          <w:tcPr>
+            <w:tcW w:w="1196" w:type="dxa"/>
+            <w:tcBorders>
+              <w:top w:val="nil"/>
+              <w:left w:val="nil"/>
+              <w:bottom w:val="nil"/>
+              <w:right w:val="nil"/>
+            </w:tcBorders>
+            <w:shd w:val="clear" w:color="auto" w:fill="auto"/>
+            <w:noWrap/>
+            <w:vAlign w:val="bottom"/>
+            <w:hideMark/>
+          </w:tcPr>
+          <w:p>
+            <w:pPr>
+              <w:spacing w:after="0" w:line="240" w:lineRule="auto"/>
+              <w:rPr>
+                <w:rFonts w:ascii="Calibri" w:eastAsia="Times New Roman" w:hAnsi="Calibri" w:cs="Calibri"/>
+                <w:color w:val="000000"/>
+              </w:rPr>
+            </w:pPr>
+            <w:r>
+              <w:rPr>
+                <w:rFonts w:ascii="Calibri" w:eastAsia="Times New Roman" w:hAnsi="Calibri" w:cs="Calibri"/>
+                <w:color w:val="000000"/>
+              </w:rPr>
+              <w:t>12</w:t>
+            </w:r>
+          </w:p>
+        </w:tc>
+        <w:tc>
+          <w:tcPr>
+            <w:tcW w:w="978" w:type="dxa"/>
+            <w:tcBorders>
+              <w:top w:val="nil"/>
+              <w:left w:val="nil"/>
+              <w:bottom w:val="nil"/>
+              <w:right w:val="nil"/>
+            </w:tcBorders>
+            <w:shd w:val="clear" w:color="auto" w:fill="auto"/>
+            <w:noWrap/>
+            <w:vAlign w:val="bottom"/>
+            <w:hideMark/>
+          </w:tcPr>
+          <w:p>
+            <w:pPr>
+              <w:spacing w:after="0" w:line="240" w:lineRule="auto"/>
+              <w:rPr>
+                <w:rFonts w:ascii="Calibri" w:eastAsia="Times New Roman" w:hAnsi="Calibri" w:cs="Calibri"/>
+                <w:color w:val="000000"/>
+              </w:rPr>
+            </w:pPr>
+            <w:r>
+              <w:rPr>
+                <w:rFonts w:ascii="Calibri" w:eastAsia="Times New Roman" w:hAnsi="Calibri" w:cs="Calibri"/>
+                <w:color w:val="000000"/>
+              </w:rPr>
+              <w:t>13</w:t>
+            </w:r>
+          </w:p>
+        </w:tc>
+        <w:tc>
+          <w:tcPr>
+            <w:tcW w:w="905" w:type="dxa"/>
+            <w:tcBorders>
+              <w:top w:val="nil"/>
+              <w:left w:val="nil"/>
+              <w:bottom w:val="nil"/>
+              <w:right w:val="nil"/>
+            </w:tcBorders>
+            <w:shd w:val="clear" w:color="auto" w:fill="auto"/>
+            <w:noWrap/>
+            <w:vAlign w:val="bottom"/>
+            <w:hideMark/>
+          </w:tcPr>
+          <w:p>
+            <w:pPr>
+              <w:spacing w:after="0" w:line="240" w:lineRule="auto"/>
+              <w:rPr>
+                <w:rFonts w:ascii="Calibri" w:eastAsia="Times New Roman" w:hAnsi="Calibri" w:cs="Calibri"/>
+                <w:color w:val="000000"/>
+              </w:rPr>
+            </w:pPr>
+            <w:r>
+              <w:rPr>
+                <w:rFonts w:ascii="Calibri" w:eastAsia="Times New Roman" w:hAnsi="Calibri" w:cs="Calibri"/>
+                <w:color w:val="000000"/>
+              </w:rPr>
+              <w:t>14</w:t>
+            </w:r>
+          </w:p>
+        </w:tc>
+      </w:tr>
+      <w:tr>
+        <w:trPr>
+          <w:trHeight w:val="260"/>
+          <w:jc w:val="center"/>
+        </w:trPr>
+        <w:tc>
+          <w:tcPr>
+            <w:tcW w:w="905" w:type="dxa"/>
+            <w:tcBorders>
+              <w:top w:val="nil"/>
+              <w:left w:val="nil"/>
+              <w:bottom w:val="nil"/>
+              <w:right w:val="nil"/>
+            </w:tcBorders>
+            <w:shd w:val="clear" w:color="auto" w:fill="auto"/>
+            <w:noWrap/>
+            <w:vAlign w:val="bottom"/>
+            <w:hideMark/>
+          </w:tcPr>
+          <w:p>
+            <w:pPr>
+              <w:spacing w:after="0" w:line="240" w:lineRule="auto"/>
+              <w:jc w:val="right"/>
+              <w:rPr>
+                <w:rFonts w:ascii="Calibri" w:eastAsia="Times New Roman" w:hAnsi="Calibri" w:cs="Calibri"/>
+                <w:color w:val="000000"/>
+              </w:rPr>
+            </w:pPr>
+            <w:r>
+              <w:rPr>
+                <w:rFonts w:ascii="Calibri" w:eastAsia="Times New Roman" w:hAnsi="Calibri" w:cs="Calibri"/>
+                <w:color w:val="000000"/>
+              </w:rPr>
+              <w:t>10</w:t>
+            </w:r>
+          </w:p>
+        </w:tc>
+        <w:tc>
+          <w:tcPr>
+            <w:tcW w:w="905" w:type="dxa"/>
+            <w:tcBorders>
+              <w:top w:val="nil"/>
+              <w:left w:val="nil"/>
+              <w:bottom w:val="nil"/>
+              <w:right w:val="nil"/>
+            </w:tcBorders>
+            <w:shd w:val="clear" w:color="auto" w:fill="auto"/>
+            <w:noWrap/>
+            <w:vAlign w:val="bottom"/>
+            <w:hideMark/>
+          </w:tcPr>
+          <w:p>
+            <w:pPr>
+              <w:spacing w:after="0" w:line="240" w:lineRule="auto"/>
+              <w:rPr>
+                <w:rFonts w:ascii="Calibri" w:eastAsia="Times New Roman" w:hAnsi="Calibri" w:cs="Calibri"/>
+                <w:color w:val="000000"/>
+              </w:rPr>
+            </w:pPr>
+            <w:r>
+              <w:rPr>
+                <w:rFonts w:ascii="Calibri" w:eastAsia="Times New Roman" w:hAnsi="Calibri" w:cs="Calibri"/>
+                <w:color w:val="000000"/>
+              </w:rPr>
+              <w:t>20</w:t>
+            </w:r>
+          </w:p>
+        </w:tc>
+        <w:tc>
+          <w:tcPr>
+            <w:tcW w:w="905" w:type="dxa"/>
+            <w:tcBorders>
+              <w:top w:val="nil"/>
+              <w:left w:val="nil"/>
+              <w:bottom w:val="nil"/>
+              <w:right w:val="nil"/>
+            </w:tcBorders>
+            <w:shd w:val="clear" w:color="auto" w:fill="auto"/>
+            <w:noWrap/>
+            <w:vAlign w:val="bottom"/>
+            <w:hideMark/>
+          </w:tcPr>
+          <w:p>
+            <w:pPr>
+              <w:spacing w:after="0" w:line="240" w:lineRule="auto"/>
+              <w:rPr>
+                <w:rFonts w:ascii="Calibri" w:eastAsia="Times New Roman" w:hAnsi="Calibri" w:cs="Calibri"/>
+                <w:color w:val="000000"/>
+              </w:rPr>
+            </w:pPr>
+            <w:r>
+              <w:rPr>
+                <w:rFonts w:ascii="Calibri" w:eastAsia="Times New Roman" w:hAnsi="Calibri" w:cs="Calibri"/>
+                <w:color w:val="000000"/>
+              </w:rPr>
+              <w:t>21</w:t>
+            </w:r>
+          </w:p>
+        </w:tc>
+        <w:tc>
+          <w:tcPr>
+            <w:tcW w:w="1196" w:type="dxa"/>
+            <w:tcBorders>
+              <w:top w:val="nil"/>
+              <w:left w:val="nil"/>
+              <w:bottom w:val="nil"/>
+              <w:right w:val="nil"/>
+            </w:tcBorders>
+            <w:shd w:val="clear" w:color="auto" w:fill="auto"/>
+            <w:noWrap/>
+            <w:vAlign w:val="bottom"/>
+            <w:hideMark/>
+          </w:tcPr>
+          <w:p>
+            <w:pPr>
+              <w:spacing w:after="0" w:line="240" w:lineRule="auto"/>
+              <w:rPr>
+                <w:rFonts w:ascii="Calibri" w:eastAsia="Times New Roman" w:hAnsi="Calibri" w:cs="Calibri"/>
+                <w:color w:val="000000"/>
+              </w:rPr>
+            </w:pPr>
+            <w:r>
+              <w:rPr>
+                <w:rFonts w:ascii="Calibri" w:eastAsia="Times New Roman" w:hAnsi="Calibri" w:cs="Calibri"/>
+                <w:color w:val="000000"/>
+              </w:rPr>
+              <w:t>22</w:t>
+            </w:r>
+          </w:p>
+        </w:tc>
+        <w:tc>
+          <w:tcPr>
+            <w:tcW w:w="978" w:type="dxa"/>
+            <w:tcBorders>
+              <w:top w:val="nil"/>
+              <w:left w:val="nil"/>
+              <w:bottom w:val="nil"/>
+              <w:right w:val="nil"/>
+            </w:tcBorders>
+            <w:shd w:val="clear" w:color="auto" w:fill="auto"/>
+            <w:noWrap/>
+            <w:vAlign w:val="bottom"/>
+            <w:hideMark/>
+          </w:tcPr>
+          <w:p>
+            <w:pPr>
+              <w:spacing w:after="0" w:line="240" w:lineRule="auto"/>
+              <w:rPr>
+                <w:rFonts w:ascii="Calibri" w:eastAsia="Times New Roman" w:hAnsi="Calibri" w:cs="Calibri"/>
+                <w:color w:val="000000"/>
+              </w:rPr>
+            </w:pPr>
+            <w:r>
+              <w:rPr>
+                <w:rFonts w:ascii="Calibri" w:eastAsia="Times New Roman" w:hAnsi="Calibri" w:cs="Calibri"/>
+                <w:color w:val="000000"/>
+              </w:rPr>
+              <w:t>23</w:t>
+            </w:r>
+          </w:p>
+        </w:tc>
+        <w:tc>
+          <w:tcPr>
+            <w:tcW w:w="905" w:type="dxa"/>
+            <w:tcBorders>
+              <w:top w:val="nil"/>
+              <w:left w:val="nil"/>
+              <w:bottom w:val="nil"/>
+              <w:right w:val="nil"/>
+            </w:tcBorders>
+            <w:shd w:val="clear" w:color="auto" w:fill="auto"/>
+            <w:noWrap/>
+            <w:vAlign w:val="bottom"/>
+            <w:hideMark/>
+          </w:tcPr>
+          <w:p>
+            <w:pPr>
+              <w:spacing w:after="0" w:line="240" w:lineRule="auto"/>
+              <w:rPr>
+                <w:rFonts w:ascii="Calibri" w:eastAsia="Times New Roman" w:hAnsi="Calibri" w:cs="Calibri"/>
+                <w:color w:val="000000"/>
+              </w:rPr>
+            </w:pPr>
+            <w:r>
+              <w:rPr>
+                <w:rFonts w:ascii="Calibri" w:eastAsia="Times New Roman" w:hAnsi="Calibri" w:cs="Calibri"/>
+                <w:color w:val="000000"/>
+              </w:rPr>
+              <w:t>24</w:t>
+            </w:r>
+          </w:p>
+        </w:tc>
+      </w:tr>
+      <w:tr>
+        <w:trPr>
+          <w:trHeight w:val="260"/>
+          <w:jc w:val="center"/>
+        </w:trPr>
+        <w:tc>
+          <w:tcPr>
+            <w:tcW w:w="905" w:type="dxa"/>
+            <w:tcBorders>
+              <w:top w:val="nil"/>
+              <w:left w:val="nil"/>
+              <w:bottom w:val="nil"/>
+              <w:right w:val="nil"/>
+            </w:tcBorders>
+            <w:shd w:val="clear" w:color="auto" w:fill="auto"/>
+            <w:noWrap/>
+            <w:vAlign w:val="bottom"/>
+            <w:hideMark/>
+          </w:tcPr>
+          <w:p>
+            <w:pPr>
+              <w:spacing w:after="0" w:line="240" w:lineRule="auto"/>
+              <w:jc w:val="right"/>
+              <w:rPr>
+                <w:rFonts w:ascii="Calibri" w:eastAsia="Times New Roman" w:hAnsi="Calibri" w:cs="Calibri"/>
+                <w:color w:val="000000"/>
+              </w:rPr>
+            </w:pPr>
+            <w:r>
+              <w:rPr>
+                <w:rFonts w:ascii="Calibri" w:eastAsia="Times New Roman" w:hAnsi="Calibri" w:cs="Calibri"/>
+                <w:color w:val="000000"/>
+              </w:rPr>
+              <w:t>11</w:t>
+            </w:r>
+          </w:p>
+        </w:tc>
+        <w:tc>
+          <w:tcPr>
+            <w:tcW w:w="905" w:type="dxa"/>
+            <w:tcBorders>
+              <w:top w:val="nil"/>
+              <w:left w:val="nil"/>
+              <w:bottom w:val="nil"/>
+              <w:right w:val="nil"/>
+            </w:tcBorders>
+            <w:shd w:val="clear" w:color="auto" w:fill="auto"/>
+            <w:noWrap/>
+            <w:vAlign w:val="bottom"/>
+            <w:hideMark/>
+          </w:tcPr>
+          <w:p>
+            <w:pPr>
+              <w:spacing w:after="0" w:line="240" w:lineRule="auto"/>
+              <w:rPr>
+                <w:rFonts w:ascii="Calibri" w:eastAsia="Times New Roman" w:hAnsi="Calibri" w:cs="Calibri"/>
+                <w:color w:val="000000"/>
+              </w:rPr>
+            </w:pPr>
+            <w:r>
+              <w:rPr>
+                <w:rFonts w:ascii="Calibri" w:eastAsia="Times New Roman" w:hAnsi="Calibri" w:cs="Calibri"/>
+                <w:color w:val="000000"/>
+              </w:rPr>
+              <w:t>30</w:t>
+            </w:r>
+          </w:p>
+        </w:tc>
+        <w:tc>
+          <w:tcPr>
+            <w:tcW w:w="905" w:type="dxa"/>
+            <w:tcBorders>
+              <w:top w:val="nil"/>
+              <w:left w:val="nil"/>
+              <w:bottom w:val="nil"/>
+              <w:right w:val="nil"/>
+            </w:tcBorders>
+            <w:shd w:val="clear" w:color="auto" w:fill="auto"/>
+            <w:noWrap/>
+            <w:vAlign w:val="bottom"/>
+            <w:hideMark/>
+          </w:tcPr>
+          <w:p>
+            <w:pPr>
+              <w:spacing w:after="0" w:line="240" w:lineRule="auto"/>
+              <w:rPr>
+                <w:rFonts w:ascii="Calibri" w:eastAsia="Times New Roman" w:hAnsi="Calibri" w:cs="Calibri"/>
+                <w:color w:val="000000"/>
+              </w:rPr>
+            </w:pPr>
+            <w:r>
+              <w:rPr>
+                <w:rFonts w:ascii="Calibri" w:eastAsia="Times New Roman" w:hAnsi="Calibri" w:cs="Calibri"/>
+                <w:color w:val="000000"/>
+              </w:rPr>
+              <w:t>31</w:t>
+            </w:r>
+          </w:p>
+        </w:tc>
+        <w:tc>
+          <w:tcPr>
+            <w:tcW w:w="1196" w:type="dxa"/>
+            <w:tcBorders>
+              <w:top w:val="nil"/>
+              <w:left w:val="nil"/>
+              <w:bottom w:val="nil"/>
+              <w:right w:val="nil"/>
+            </w:tcBorders>
+            <w:shd w:val="clear" w:color="auto" w:fill="auto"/>
+            <w:noWrap/>
+            <w:vAlign w:val="bottom"/>
+            <w:hideMark/>
+          </w:tcPr>
+          <w:p>
+            <w:pPr>
+              <w:spacing w:after="0" w:line="240" w:lineRule="auto"/>
+              <w:rPr>
+                <w:rFonts w:ascii="Calibri" w:eastAsia="Times New Roman" w:hAnsi="Calibri" w:cs="Calibri"/>
+                <w:color w:val="000000"/>
+              </w:rPr>
+            </w:pPr>
+            <w:r>
+              <w:rPr>
+                <w:rFonts w:ascii="Calibri" w:eastAsia="Times New Roman" w:hAnsi="Calibri" w:cs="Calibri"/>
+                <w:color w:val="000000"/>
+              </w:rPr>
+              <w:t>32</w:t>
+            </w:r>
+          </w:p>
+        </w:tc>
+        <w:tc>
+          <w:tcPr>
+            <w:tcW w:w="978" w:type="dxa"/>
+            <w:tcBorders>
+              <w:top w:val="nil"/>
+              <w:left w:val="nil"/>
+              <w:bottom w:val="nil"/>
+              <w:right w:val="nil"/>
+            </w:tcBorders>
+            <w:shd w:val="clear" w:color="auto" w:fill="auto"/>
+            <w:noWrap/>
+            <w:vAlign w:val="bottom"/>
+            <w:hideMark/>
+          </w:tcPr>
+          <w:p>
+            <w:pPr>
+              <w:spacing w:after="0" w:line="240" w:lineRule="auto"/>
+              <w:rPr>
+                <w:rFonts w:ascii="Calibri" w:eastAsia="Times New Roman" w:hAnsi="Calibri" w:cs="Calibri"/>
+                <w:color w:val="000000"/>
+              </w:rPr>
+            </w:pPr>
+            <w:r>
+              <w:rPr>
+                <w:rFonts w:ascii="Calibri" w:eastAsia="Times New Roman" w:hAnsi="Calibri" w:cs="Calibri"/>
+                <w:color w:val="000000"/>
+              </w:rPr>
+              <w:t>33</w:t>
+            </w:r>
+          </w:p>
+        </w:tc>
+        <w:tc>
+          <w:tcPr>
+            <w:tcW w:w="905" w:type="dxa"/>
+            <w:tcBorders>
+              <w:top w:val="nil"/>
+              <w:left w:val="nil"/>
+              <w:bottom w:val="nil"/>
+              <w:right w:val="nil"/>
+            </w:tcBorders>
+            <w:shd w:val="clear" w:color="auto" w:fill="auto"/>
+            <w:noWrap/>
+            <w:vAlign w:val="bottom"/>
+            <w:hideMark/>
+          </w:tcPr>
+          <w:p>
+            <w:pPr>
+              <w:spacing w:after="0" w:line="240" w:lineRule="auto"/>
+              <w:rPr>
+                <w:rFonts w:ascii="Calibri" w:eastAsia="Times New Roman" w:hAnsi="Calibri" w:cs="Calibri"/>
+                <w:color w:val="000000"/>
+              </w:rPr>
+            </w:pPr>
+            <w:r>
+              <w:rPr>
+                <w:rFonts w:ascii="Calibri" w:eastAsia="Times New Roman" w:hAnsi="Calibri" w:cs="Calibri"/>
+                <w:color w:val="000000"/>
+              </w:rPr>
+              <w:t>34</w:t>
+            </w:r>
+          </w:p>
+        </w:tc>
+      </w:tr>
+      <w:tr>
+        <w:trPr>
+          <w:trHeight w:val="260"/>
+          <w:jc w:val="center"/>
+        </w:trPr>
+        <w:tc>
+          <w:tcPr>
+            <w:tcW w:w="905" w:type="dxa"/>
+            <w:tcBorders>
+              <w:top w:val="nil"/>
+              <w:left w:val="nil"/>
+              <w:bottom w:val="nil"/>
+              <w:right w:val="nil"/>
+            </w:tcBorders>
+            <w:shd w:val="clear" w:color="auto" w:fill="auto"/>
+            <w:noWrap/>
+            <w:vAlign w:val="bottom"/>
+            <w:hideMark/>
+          </w:tcPr>
+          <w:p>
+            <w:pPr>
+              <w:spacing w:after="0" w:line="240" w:lineRule="auto"/>
+              <w:jc w:val="right"/>
+              <w:rPr>
+                <w:rFonts w:ascii="Calibri" w:eastAsia="Times New Roman" w:hAnsi="Calibri" w:cs="Calibri"/>
+                <w:color w:val="000000"/>
+              </w:rPr>
+            </w:pPr>
+            <w:r>
+              <w:rPr>
+                <w:rFonts w:ascii="Calibri" w:eastAsia="Times New Roman" w:hAnsi="Calibri" w:cs="Calibri"/>
+                <w:color w:val="000000"/>
+              </w:rPr>
+              <w:t>12</w:t>
+            </w:r>
+          </w:p>
+        </w:tc>
+        <w:tc>
+          <w:tcPr>
+            <w:tcW w:w="905" w:type="dxa"/>
+            <w:tcBorders>
+              <w:top w:val="nil"/>
+              <w:left w:val="nil"/>
+              <w:bottom w:val="nil"/>
+              <w:right w:val="nil"/>
+            </w:tcBorders>
+            <w:shd w:val="clear" w:color="auto" w:fill="auto"/>
+            <w:noWrap/>
+            <w:vAlign w:val="bottom"/>
+            <w:hideMark/>
+          </w:tcPr>
+          <w:p>
+            <w:pPr>
+              <w:spacing w:after="0" w:line="240" w:lineRule="auto"/>
+              <w:rPr>
+                <w:rFonts w:ascii="Calibri" w:eastAsia="Times New Roman" w:hAnsi="Calibri" w:cs="Calibri"/>
+                <w:color w:val="000000"/>
+              </w:rPr>
+            </w:pPr>
+            <w:r>
+              <w:rPr>
+                <w:rFonts w:ascii="Calibri" w:eastAsia="Times New Roman" w:hAnsi="Calibri" w:cs="Calibri"/>
+                <w:color w:val="000000"/>
+              </w:rPr>
+              <w:t>40</w:t>
+            </w:r>
+          </w:p>
+        </w:tc>
+        <w:tc>
+          <w:tcPr>
+            <w:tcW w:w="905" w:type="dxa"/>
+            <w:tcBorders>
+              <w:top w:val="nil"/>
+              <w:left w:val="nil"/>
+              <w:bottom w:val="nil"/>
+              <w:right w:val="nil"/>
+            </w:tcBorders>
+            <w:shd w:val="clear" w:color="auto" w:fill="auto"/>
+            <w:noWrap/>
+            <w:vAlign w:val="bottom"/>
+            <w:hideMark/>
+          </w:tcPr>
+          <w:p>
+            <w:pPr>
+              <w:spacing w:after="0" w:line="240" w:lineRule="auto"/>
+              <w:rPr>
+                <w:rFonts w:ascii="Calibri" w:eastAsia="Times New Roman" w:hAnsi="Calibri" w:cs="Calibri"/>
+                <w:color w:val="000000"/>
+              </w:rPr>
+            </w:pPr>
+            <w:r>
+              <w:rPr>
+                <w:rFonts w:ascii="Calibri" w:eastAsia="Times New Roman" w:hAnsi="Calibri" w:cs="Calibri"/>
+                <w:color w:val="000000"/>
+              </w:rPr>
+              <w:t>41</w:t>
+            </w:r>
+          </w:p>
+        </w:tc>
+        <w:tc>
+          <w:tcPr>
+            <w:tcW w:w="1196" w:type="dxa"/>
+            <w:tcBorders>
+              <w:top w:val="nil"/>
+              <w:left w:val="nil"/>
+              <w:bottom w:val="nil"/>
+              <w:right w:val="nil"/>
+            </w:tcBorders>
+            <w:shd w:val="clear" w:color="auto" w:fill="auto"/>
+            <w:noWrap/>
+            <w:vAlign w:val="bottom"/>
+            <w:hideMark/>
+          </w:tcPr>
+          <w:p>
+            <w:pPr>
+              <w:spacing w:after="0" w:line="240" w:lineRule="auto"/>
+              <w:rPr>
+                <w:rFonts w:ascii="Calibri" w:eastAsia="Times New Roman" w:hAnsi="Calibri" w:cs="Calibri"/>
+                <w:color w:val="000000"/>
+              </w:rPr>
+            </w:pPr>
+            <w:r>
+              <w:rPr>
+                <w:rFonts w:ascii="Calibri" w:eastAsia="Times New Roman" w:hAnsi="Calibri" w:cs="Calibri"/>
+                <w:color w:val="000000"/>
+              </w:rPr>
+              <w:t>42</w:t>
+            </w:r>
+          </w:p>
+        </w:tc>
+        <w:tc>
+          <w:tcPr>
+            <w:tcW w:w="978" w:type="dxa"/>
+            <w:tcBorders>
+              <w:top w:val="nil"/>
+              <w:left w:val="nil"/>
+              <w:bottom w:val="nil"/>
+              <w:right w:val="nil"/>
+            </w:tcBorders>
+            <w:shd w:val="clear" w:color="auto" w:fill="auto"/>
+            <w:noWrap/>
+            <w:vAlign w:val="bottom"/>
+            <w:hideMark/>
+          </w:tcPr>
+          <w:p>
+            <w:pPr>
+              <w:spacing w:after="0" w:line="240" w:lineRule="auto"/>
+              <w:rPr>
+                <w:rFonts w:ascii="Calibri" w:eastAsia="Times New Roman" w:hAnsi="Calibri" w:cs="Calibri"/>
+                <w:color w:val="000000"/>
+              </w:rPr>
+            </w:pPr>
+            <w:r>
+              <w:rPr>
+                <w:rFonts w:ascii="Calibri" w:eastAsia="Times New Roman" w:hAnsi="Calibri" w:cs="Calibri"/>
+                <w:color w:val="000000"/>
+              </w:rPr>
+              <w:t>43</w:t>
+            </w:r>
+          </w:p>
+        </w:tc>
+        <w:tc>
+          <w:tcPr>
+            <w:tcW w:w="905" w:type="dxa"/>
+            <w:tcBorders>
+              <w:top w:val="nil"/>
+              <w:left w:val="nil"/>
+              <w:bottom w:val="nil"/>
+              <w:right w:val="nil"/>
+            </w:tcBorders>
+            <w:shd w:val="clear" w:color="auto" w:fill="auto"/>
+            <w:noWrap/>
+            <w:vAlign w:val="bottom"/>
+            <w:hideMark/>
+          </w:tcPr>
+          <w:p>
+            <w:pPr>
+              <w:spacing w:after="0" w:line="240" w:lineRule="auto"/>
+              <w:rPr>
+                <w:rFonts w:ascii="Calibri" w:eastAsia="Times New Roman" w:hAnsi="Calibri" w:cs="Calibri"/>
+                <w:color w:val="000000"/>
+              </w:rPr>
+            </w:pPr>
+            <w:r>
+              <w:rPr>
+                <w:rFonts w:ascii="Calibri" w:eastAsia="Times New Roman" w:hAnsi="Calibri" w:cs="Calibri"/>
+                <w:color w:val="000000"/>
+              </w:rPr>
+              <w:t>44</w:t>
+            </w:r>
+          </w:p>
+        </w:tc>
+      </w:tr>
+      <w:tr>
+        <w:trPr>
+          <w:trHeight w:val="260"/>
+          <w:jc w:val="center"/>
+        </w:trPr>
+        <w:tc>
+          <w:tcPr>
+            <w:tcW w:w="905" w:type="dxa"/>
+            <w:tcBorders>
+              <w:top w:val="nil"/>
+              <w:left w:val="nil"/>
+              <w:bottom w:val="nil"/>
+              <w:right w:val="nil"/>
+            </w:tcBorders>
+            <w:shd w:val="clear" w:color="auto" w:fill="auto"/>
+            <w:noWrap/>
+            <w:vAlign w:val="bottom"/>
+            <w:hideMark/>
+          </w:tcPr>
+          <w:p>
+            <w:pPr>
+              <w:spacing w:after="0" w:line="240" w:lineRule="auto"/>
+              <w:jc w:val="right"/>
+              <w:rPr>
+                <w:rFonts w:ascii="Calibri" w:eastAsia="Times New Roman" w:hAnsi="Calibri" w:cs="Calibri"/>
+                <w:color w:val="000000"/>
+              </w:rPr>
+            </w:pPr>
+            <w:r>
+              <w:rPr>
+                <w:rFonts w:ascii="Calibri" w:eastAsia="Times New Roman" w:hAnsi="Calibri" w:cs="Calibri"/>
+                <w:color w:val="000000"/>
+              </w:rPr>
+              <w:t>1</w:t>
+            </w:r>
+          </w:p>
+        </w:tc>
+        <w:tc>
+          <w:tcPr>
+            <w:tcW w:w="905" w:type="dxa"/>
+            <w:tcBorders>
+              <w:top w:val="nil"/>
+              <w:left w:val="nil"/>
+              <w:bottom w:val="nil"/>
+              <w:right w:val="nil"/>
+            </w:tcBorders>
+            <w:shd w:val="clear" w:color="auto" w:fill="auto"/>
+            <w:noWrap/>
+            <w:vAlign w:val="bottom"/>
+            <w:hideMark/>
+          </w:tcPr>
+          <w:p>
+            <w:pPr>
+              <w:spacing w:after="0" w:line="240" w:lineRule="auto"/>
+              <w:rPr>
+                <w:rFonts w:ascii="Calibri" w:eastAsia="Times New Roman" w:hAnsi="Calibri" w:cs="Calibri"/>
+                <w:color w:val="000000"/>
+              </w:rPr>
+            </w:pPr>
+            <w:r>
+              <w:rPr>
+                <w:rFonts w:ascii="Calibri" w:eastAsia="Times New Roman" w:hAnsi="Calibri" w:cs="Calibri"/>
+                <w:color w:val="000000"/>
+              </w:rPr>
+              <w:t>50</w:t>
+            </w:r>
+          </w:p>
+        </w:tc>
+        <w:tc>
+          <w:tcPr>
+            <w:tcW w:w="905" w:type="dxa"/>
+            <w:tcBorders>
+              <w:top w:val="nil"/>
+              <w:left w:val="nil"/>
+              <w:bottom w:val="nil"/>
+              <w:right w:val="nil"/>
+            </w:tcBorders>
+            <w:shd w:val="clear" w:color="auto" w:fill="auto"/>
+            <w:noWrap/>
+            <w:vAlign w:val="bottom"/>
+            <w:hideMark/>
+          </w:tcPr>
+          <w:p>
+            <w:pPr>
+              <w:spacing w:after="0" w:line="240" w:lineRule="auto"/>
+              <w:rPr>
+                <w:rFonts w:ascii="Calibri" w:eastAsia="Times New Roman" w:hAnsi="Calibri" w:cs="Calibri"/>
+                <w:color w:val="000000"/>
+              </w:rPr>
+            </w:pPr>
+            <w:r>
+              <w:rPr>
+                <w:rFonts w:ascii="Calibri" w:eastAsia="Times New Roman" w:hAnsi="Calibri" w:cs="Calibri"/>
+                <w:color w:val="000000"/>
+              </w:rPr>
+              <w:t>51</w:t>
+            </w:r>
+          </w:p>
+        </w:tc>
+        <w:tc>
+          <w:tcPr>
+            <w:tcW w:w="1196" w:type="dxa"/>
+            <w:tcBorders>
+              <w:top w:val="nil"/>
+              <w:left w:val="nil"/>
+              <w:bottom w:val="nil"/>
+              <w:right w:val="nil"/>
+            </w:tcBorders>
+            <w:shd w:val="clear" w:color="auto" w:fill="auto"/>
+            <w:noWrap/>
+            <w:vAlign w:val="bottom"/>
+            <w:hideMark/>
+          </w:tcPr>
+          <w:p>
+            <w:pPr>
+              <w:spacing w:after="0" w:line="240" w:lineRule="auto"/>
+              <w:rPr>
+                <w:rFonts w:ascii="Calibri" w:eastAsia="Times New Roman" w:hAnsi="Calibri" w:cs="Calibri"/>
+                <w:color w:val="000000"/>
+              </w:rPr>
+            </w:pPr>
+            <w:r>
+              <w:rPr>
+                <w:rFonts w:ascii="Calibri" w:eastAsia="Times New Roman" w:hAnsi="Calibri" w:cs="Calibri"/>
+                <w:color w:val="000000"/>
+              </w:rPr>
+              <w:t>52</w:t>
+            </w:r>
+          </w:p>
+        </w:tc>
+        <w:tc>
+          <w:tcPr>
+            <w:tcW w:w="978" w:type="dxa"/>
+            <w:tcBorders>
+              <w:top w:val="nil"/>
+              <w:left w:val="nil"/>
+              <w:bottom w:val="nil"/>
+              <w:right w:val="nil"/>
+            </w:tcBorders>
+            <w:shd w:val="clear" w:color="auto" w:fill="auto"/>
+            <w:noWrap/>
+            <w:vAlign w:val="bottom"/>
+            <w:hideMark/>
+          </w:tcPr>
+          <w:p>
+            <w:pPr>
+              <w:spacing w:after="0" w:line="240" w:lineRule="auto"/>
+              <w:rPr>
+                <w:rFonts w:ascii="Calibri" w:eastAsia="Times New Roman" w:hAnsi="Calibri" w:cs="Calibri"/>
+                <w:color w:val="000000"/>
+              </w:rPr>
+            </w:pPr>
+            <w:r>
+              <w:rPr>
+                <w:rFonts w:ascii="Calibri" w:eastAsia="Times New Roman" w:hAnsi="Calibri" w:cs="Calibri"/>
+                <w:color w:val="000000"/>
+              </w:rPr>
+              <w:t>53</w:t>
+            </w:r>
+          </w:p>
+        </w:tc>
+        <w:tc>
+          <w:tcPr>
+            <w:tcW w:w="905" w:type="dxa"/>
+            <w:tcBorders>
+              <w:top w:val="nil"/>
+              <w:left w:val="nil"/>
+              <w:bottom w:val="nil"/>
+              <w:right w:val="nil"/>
+            </w:tcBorders>
+            <w:shd w:val="clear" w:color="auto" w:fill="auto"/>
+            <w:noWrap/>
+            <w:vAlign w:val="bottom"/>
+            <w:hideMark/>
+          </w:tcPr>
+          <w:p>
+            <w:pPr>
+              <w:spacing w:after="0" w:line="240" w:lineRule="auto"/>
+              <w:rPr>
+                <w:rFonts w:ascii="Calibri" w:eastAsia="Times New Roman" w:hAnsi="Calibri" w:cs="Calibri"/>
+                <w:color w:val="000000"/>
+              </w:rPr>
+            </w:pPr>
+            <w:r>
+              <w:rPr>
+                <w:rFonts w:ascii="Calibri" w:eastAsia="Times New Roman" w:hAnsi="Calibri" w:cs="Calibri"/>
+                <w:color w:val="000000"/>
+              </w:rPr>
+              <w:t>54</w:t>
+            </w:r>
+          </w:p>
+        </w:tc>
+      </w:tr>
+      <w:tr>
+        <w:trPr>
+          <w:trHeight w:val="260"/>
+          <w:jc w:val="center"/>
+        </w:trPr>
+        <w:tc>
+          <w:tcPr>
+            <w:tcW w:w="905" w:type="dxa"/>
+            <w:tcBorders>
+              <w:top w:val="nil"/>
+              <w:left w:val="nil"/>
+              <w:bottom w:val="nil"/>
+              <w:right w:val="nil"/>
+            </w:tcBorders>
+            <w:shd w:val="clear" w:color="auto" w:fill="auto"/>
+            <w:noWrap/>
+            <w:vAlign w:val="bottom"/>
+            <w:hideMark/>
+          </w:tcPr>
+          <w:p>
+            <w:pPr>
+              <w:spacing w:after="0" w:line="240" w:lineRule="auto"/>
+              <w:jc w:val="right"/>
+              <w:rPr>
+                <w:rFonts w:ascii="Calibri" w:eastAsia="Times New Roman" w:hAnsi="Calibri" w:cs="Calibri"/>
+                <w:color w:val="000000"/>
+              </w:rPr>
+            </w:pPr>
+            <w:r>
+              <w:rPr>
+                <w:rFonts w:ascii="Calibri" w:eastAsia="Times New Roman" w:hAnsi="Calibri" w:cs="Calibri"/>
+                <w:color w:val="000000"/>
+              </w:rPr>
+              <w:t>2</w:t>
+            </w:r>
+          </w:p>
+        </w:tc>
+        <w:tc>
+          <w:tcPr>
+            <w:tcW w:w="905" w:type="dxa"/>
+            <w:tcBorders>
+              <w:top w:val="nil"/>
+              <w:left w:val="nil"/>
+              <w:bottom w:val="nil"/>
+              <w:right w:val="nil"/>
+            </w:tcBorders>
+            <w:shd w:val="clear" w:color="auto" w:fill="auto"/>
+            <w:noWrap/>
+            <w:vAlign w:val="bottom"/>
+            <w:hideMark/>
+          </w:tcPr>
+          <w:p>
+            <w:pPr>
+              <w:spacing w:after="0" w:line="240" w:lineRule="auto"/>
+              <w:rPr>
+                <w:rFonts w:ascii="Calibri" w:eastAsia="Times New Roman" w:hAnsi="Calibri" w:cs="Calibri"/>
+                <w:color w:val="000000"/>
+              </w:rPr>
+            </w:pPr>
+            <w:r>
+              <w:rPr>
+                <w:rFonts w:ascii="Calibri" w:eastAsia="Times New Roman" w:hAnsi="Calibri" w:cs="Calibri"/>
+                <w:color w:val="000000"/>
+              </w:rPr>
+              <w:t>60</w:t>
+            </w:r>
+          </w:p>
+        </w:tc>
+        <w:tc>
+          <w:tcPr>
+            <w:tcW w:w="905" w:type="dxa"/>
+            <w:tcBorders>
+              <w:top w:val="nil"/>
+              <w:left w:val="nil"/>
+              <w:bottom w:val="nil"/>
+              <w:right w:val="nil"/>
+            </w:tcBorders>
+            <w:shd w:val="clear" w:color="auto" w:fill="auto"/>
+            <w:noWrap/>
+            <w:vAlign w:val="bottom"/>
+            <w:hideMark/>
+          </w:tcPr>
+          <w:p>
+            <w:pPr>
+              <w:spacing w:after="0" w:line="240" w:lineRule="auto"/>
+              <w:rPr>
+                <w:rFonts w:ascii="Calibri" w:eastAsia="Times New Roman" w:hAnsi="Calibri" w:cs="Calibri"/>
+                <w:color w:val="000000"/>
+              </w:rPr>
+            </w:pPr>
+            <w:r>
+              <w:rPr>
+                <w:rFonts w:ascii="Calibri" w:eastAsia="Times New Roman" w:hAnsi="Calibri" w:cs="Calibri"/>
+                <w:color w:val="000000"/>
+              </w:rPr>
+              <w:t>61</w:t>
+            </w:r>
+          </w:p>
+        </w:tc>
+        <w:tc>
+          <w:tcPr>
+            <w:tcW w:w="1196" w:type="dxa"/>
+            <w:tcBorders>
+              <w:top w:val="nil"/>
+              <w:left w:val="nil"/>
+              <w:bottom w:val="nil"/>
+              <w:right w:val="nil"/>
+            </w:tcBorders>
+            <w:shd w:val="clear" w:color="auto" w:fill="auto"/>
+            <w:noWrap/>
+            <w:vAlign w:val="bottom"/>
+            <w:hideMark/>
+          </w:tcPr>
+          <w:p>
+            <w:pPr>
+              <w:spacing w:after="0" w:line="240" w:lineRule="auto"/>
+              <w:rPr>
+                <w:rFonts w:ascii="Calibri" w:eastAsia="Times New Roman" w:hAnsi="Calibri" w:cs="Calibri"/>
+                <w:color w:val="000000"/>
+              </w:rPr>
+            </w:pPr>
+            <w:r>
+              <w:rPr>
+                <w:rFonts w:ascii="Calibri" w:eastAsia="Times New Roman" w:hAnsi="Calibri" w:cs="Calibri"/>
+                <w:color w:val="000000"/>
+              </w:rPr>
+              <w:t>62</w:t>
+            </w:r>
+          </w:p>
+        </w:tc>
+        <w:tc>
+          <w:tcPr>
+            <w:tcW w:w="978" w:type="dxa"/>
+            <w:tcBorders>
+              <w:top w:val="nil"/>
+              <w:left w:val="nil"/>
+              <w:bottom w:val="nil"/>
+              <w:right w:val="nil"/>
+            </w:tcBorders>
+            <w:shd w:val="clear" w:color="auto" w:fill="auto"/>
+            <w:noWrap/>
+            <w:vAlign w:val="bottom"/>
+            <w:hideMark/>
+          </w:tcPr>
+          <w:p>
+            <w:pPr>
+              <w:spacing w:after="0" w:line="240" w:lineRule="auto"/>
+              <w:rPr>
+                <w:rFonts w:ascii="Calibri" w:eastAsia="Times New Roman" w:hAnsi="Calibri" w:cs="Calibri"/>
+                <w:color w:val="000000"/>
+              </w:rPr>
+            </w:pPr>
+            <w:r>
+              <w:rPr>
+                <w:rFonts w:ascii="Calibri" w:eastAsia="Times New Roman" w:hAnsi="Calibri" w:cs="Calibri"/>
+                <w:color w:val="000000"/>
+              </w:rPr>
+              <w:t>63</w:t>
+            </w:r>
+          </w:p>
+        </w:tc>
+        <w:tc>
+          <w:tcPr>
+            <w:tcW w:w="905" w:type="dxa"/>
+            <w:tcBorders>
+              <w:top w:val="nil"/>
+              <w:left w:val="nil"/>
+              <w:bottom w:val="nil"/>
+              <w:right w:val="nil"/>
+            </w:tcBorders>
+            <w:shd w:val="clear" w:color="auto" w:fill="auto"/>
+            <w:noWrap/>
+            <w:vAlign w:val="bottom"/>
+            <w:hideMark/>
+          </w:tcPr>
+          <w:p>
+            <w:pPr>
+              <w:spacing w:after="0" w:line="240" w:lineRule="auto"/>
+              <w:rPr>
+                <w:rFonts w:ascii="Calibri" w:eastAsia="Times New Roman" w:hAnsi="Calibri" w:cs="Calibri"/>
+                <w:color w:val="000000"/>
+              </w:rPr>
+            </w:pPr>
+            <w:r>
+              <w:rPr>
+                <w:rFonts w:ascii="Calibri" w:eastAsia="Times New Roman" w:hAnsi="Calibri" w:cs="Calibri"/>
+                <w:color w:val="000000"/>
+              </w:rPr>
+              <w:t>64</w:t>
+            </w:r>
+          </w:p>
+        </w:tc>
+      </w:tr>
+      <w:tr>
+        <w:trPr>
+          <w:trHeight w:val="260"/>
+          <w:jc w:val="center"/>
+        </w:trPr>
+        <w:tc>
+          <w:tcPr>
+            <w:tcW w:w="905" w:type="dxa"/>
+            <w:tcBorders>
+              <w:top w:val="nil"/>
+              <w:left w:val="nil"/>
+              <w:bottom w:val="nil"/>
+              <w:right w:val="nil"/>
+            </w:tcBorders>
+            <w:shd w:val="clear" w:color="auto" w:fill="auto"/>
+            <w:noWrap/>
+            <w:vAlign w:val="bottom"/>
+            <w:hideMark/>
+          </w:tcPr>
+          <w:p>
+            <w:pPr>
+              <w:spacing w:after="0" w:line="240" w:lineRule="auto"/>
+              <w:jc w:val="right"/>
+              <w:rPr>
+                <w:rFonts w:ascii="Calibri" w:eastAsia="Times New Roman" w:hAnsi="Calibri" w:cs="Calibri"/>
+                <w:color w:val="000000"/>
+              </w:rPr>
+            </w:pPr>
+            <w:r>
+              <w:rPr>
+                <w:rFonts w:ascii="Calibri" w:eastAsia="Times New Roman" w:hAnsi="Calibri" w:cs="Calibri"/>
+                <w:color w:val="000000"/>
+              </w:rPr>
+              <w:t>3</w:t>
+            </w:r>
+          </w:p>
+        </w:tc>
+        <w:tc>
+          <w:tcPr>
+            <w:tcW w:w="905" w:type="dxa"/>
+            <w:tcBorders>
+              <w:top w:val="nil"/>
+              <w:left w:val="nil"/>
+              <w:bottom w:val="nil"/>
+              <w:right w:val="nil"/>
+            </w:tcBorders>
+            <w:shd w:val="clear" w:color="auto" w:fill="auto"/>
+            <w:noWrap/>
+            <w:vAlign w:val="bottom"/>
+            <w:hideMark/>
+          </w:tcPr>
+          <w:p>
+            <w:pPr>
+              <w:spacing w:after="0" w:line="240" w:lineRule="auto"/>
+              <w:rPr>
+                <w:rFonts w:ascii="Calibri" w:eastAsia="Times New Roman" w:hAnsi="Calibri" w:cs="Calibri"/>
+                <w:color w:val="000000"/>
+              </w:rPr>
+            </w:pPr>
+            <w:r>
+              <w:rPr>
+                <w:rFonts w:ascii="Calibri" w:eastAsia="Times New Roman" w:hAnsi="Calibri" w:cs="Calibri"/>
+                <w:color w:val="000000"/>
+              </w:rPr>
+              <w:t>70</w:t>
+            </w:r>
+          </w:p>
+        </w:tc>
+        <w:tc>
+          <w:tcPr>
+            <w:tcW w:w="905" w:type="dxa"/>
+            <w:tcBorders>
+              <w:top w:val="nil"/>
+              <w:left w:val="nil"/>
+              <w:bottom w:val="nil"/>
+              <w:right w:val="nil"/>
+            </w:tcBorders>
+            <w:shd w:val="clear" w:color="auto" w:fill="auto"/>
+            <w:noWrap/>
+            <w:vAlign w:val="bottom"/>
+            <w:hideMark/>
+          </w:tcPr>
+          <w:p>
+            <w:pPr>
+              <w:spacing w:after="0" w:line="240" w:lineRule="auto"/>
+              <w:rPr>
+                <w:rFonts w:ascii="Calibri" w:eastAsia="Times New Roman" w:hAnsi="Calibri" w:cs="Calibri"/>
+                <w:color w:val="000000"/>
+              </w:rPr>
+            </w:pPr>
+            <w:r>
+              <w:rPr>
+                <w:rFonts w:ascii="Calibri" w:eastAsia="Times New Roman" w:hAnsi="Calibri" w:cs="Calibri"/>
+                <w:color w:val="000000"/>
+              </w:rPr>
+              <w:t>71</w:t>
+            </w:r>
+          </w:p>
+        </w:tc>
+        <w:tc>
+          <w:tcPr>
+            <w:tcW w:w="1196" w:type="dxa"/>
+            <w:tcBorders>
+              <w:top w:val="nil"/>
+              <w:left w:val="nil"/>
+              <w:bottom w:val="nil"/>
+              <w:right w:val="nil"/>
+            </w:tcBorders>
+            <w:shd w:val="clear" w:color="auto" w:fill="auto"/>
+            <w:noWrap/>
+            <w:vAlign w:val="bottom"/>
+            <w:hideMark/>
+          </w:tcPr>
+          <w:p>
+            <w:pPr>
+              <w:spacing w:after="0" w:line="240" w:lineRule="auto"/>
+              <w:rPr>
+                <w:rFonts w:ascii="Calibri" w:eastAsia="Times New Roman" w:hAnsi="Calibri" w:cs="Calibri"/>
+                <w:color w:val="000000"/>
+              </w:rPr>
+            </w:pPr>
+            <w:r>
+              <w:rPr>
+                <w:rFonts w:ascii="Calibri" w:eastAsia="Times New Roman" w:hAnsi="Calibri" w:cs="Calibri"/>
+                <w:color w:val="000000"/>
+              </w:rPr>
+              <w:t>72</w:t>
+            </w:r>
+          </w:p>
+        </w:tc>
+        <w:tc>
+          <w:tcPr>
+            <w:tcW w:w="978" w:type="dxa"/>
+            <w:tcBorders>
+              <w:top w:val="nil"/>
+              <w:left w:val="nil"/>
+              <w:bottom w:val="nil"/>
+              <w:right w:val="nil"/>
+            </w:tcBorders>
+            <w:shd w:val="clear" w:color="auto" w:fill="auto"/>
+            <w:noWrap/>
+            <w:vAlign w:val="bottom"/>
+            <w:hideMark/>
+          </w:tcPr>
+          <w:p>
+            <w:pPr>
+              <w:spacing w:after="0" w:line="240" w:lineRule="auto"/>
+              <w:rPr>
+                <w:rFonts w:ascii="Calibri" w:eastAsia="Times New Roman" w:hAnsi="Calibri" w:cs="Calibri"/>
+                <w:color w:val="000000"/>
+              </w:rPr>
+            </w:pPr>
+            <w:r>
+              <w:rPr>
+                <w:rFonts w:ascii="Calibri" w:eastAsia="Times New Roman" w:hAnsi="Calibri" w:cs="Calibri"/>
+                <w:color w:val="000000"/>
+              </w:rPr>
+              <w:t>73</w:t>
+            </w:r>
+          </w:p>
+        </w:tc>
+        <w:tc>
+          <w:tcPr>
+            <w:tcW w:w="905" w:type="dxa"/>
+            <w:tcBorders>
+              <w:top w:val="nil"/>
+              <w:left w:val="nil"/>
+              <w:bottom w:val="nil"/>
+              <w:right w:val="nil"/>
+            </w:tcBorders>
+            <w:shd w:val="clear" w:color="auto" w:fill="auto"/>
+            <w:noWrap/>
+            <w:vAlign w:val="bottom"/>
+            <w:hideMark/>
+          </w:tcPr>
+          <w:p>
+            <w:pPr>
+              <w:spacing w:after="0" w:line="240" w:lineRule="auto"/>
+              <w:rPr>
+                <w:rFonts w:ascii="Calibri" w:eastAsia="Times New Roman" w:hAnsi="Calibri" w:cs="Calibri"/>
+                <w:color w:val="000000"/>
+              </w:rPr>
+            </w:pPr>
+            <w:r>
+              <w:rPr>
+                <w:rFonts w:ascii="Calibri" w:eastAsia="Times New Roman" w:hAnsi="Calibri" w:cs="Calibri"/>
+                <w:color w:val="000000"/>
+              </w:rPr>
+              <w:t>74</w:t>
+            </w:r>
+          </w:p>
+        </w:tc>
+      </w:tr>
+      <w:tr>
+        <w:trPr>
+          <w:trHeight w:val="260"/>
+          <w:jc w:val="center"/>
+        </w:trPr>
+        <w:tc>
+          <w:tcPr>
+            <w:tcW w:w="905" w:type="dxa"/>
+            <w:tcBorders>
+              <w:top w:val="nil"/>
+              <w:left w:val="nil"/>
+              <w:bottom w:val="nil"/>
+              <w:right w:val="nil"/>
+            </w:tcBorders>
+            <w:shd w:val="clear" w:color="auto" w:fill="auto"/>
+            <w:noWrap/>
+            <w:vAlign w:val="bottom"/>
+            <w:hideMark/>
+          </w:tcPr>
+          <w:p>
+            <w:pPr>
+              <w:spacing w:after="0" w:line="240" w:lineRule="auto"/>
+              <w:jc w:val="right"/>
+              <w:rPr>
+                <w:rFonts w:ascii="Calibri" w:eastAsia="Times New Roman" w:hAnsi="Calibri" w:cs="Calibri"/>
+                <w:color w:val="000000"/>
+              </w:rPr>
+            </w:pPr>
+            <w:r>
+              <w:rPr>
+                <w:rFonts w:ascii="Calibri" w:eastAsia="Times New Roman" w:hAnsi="Calibri" w:cs="Calibri"/>
+                <w:color w:val="000000"/>
+              </w:rPr>
+              <w:t>4</w:t>
+            </w:r>
+          </w:p>
+        </w:tc>
+        <w:tc>
+          <w:tcPr>
+            <w:tcW w:w="905" w:type="dxa"/>
+            <w:tcBorders>
+              <w:top w:val="nil"/>
+              <w:left w:val="nil"/>
+              <w:bottom w:val="nil"/>
+              <w:right w:val="nil"/>
+            </w:tcBorders>
+            <w:shd w:val="clear" w:color="auto" w:fill="auto"/>
+            <w:noWrap/>
+            <w:vAlign w:val="bottom"/>
+            <w:hideMark/>
+          </w:tcPr>
+          <w:p>
+            <w:pPr>
+              <w:spacing w:after="0" w:line="240" w:lineRule="auto"/>
+              <w:rPr>
+                <w:rFonts w:ascii="Calibri" w:eastAsia="Times New Roman" w:hAnsi="Calibri" w:cs="Calibri"/>
+                <w:color w:val="000000"/>
+              </w:rPr>
+            </w:pPr>
+            <w:r>
+              <w:rPr>
+                <w:rFonts w:ascii="Calibri" w:eastAsia="Times New Roman" w:hAnsi="Calibri" w:cs="Calibri"/>
+                <w:color w:val="000000"/>
+              </w:rPr>
+              <w:t>80</w:t>
+            </w:r>
+          </w:p>
+        </w:tc>
+        <w:tc>
+          <w:tcPr>
+            <w:tcW w:w="905" w:type="dxa"/>
+            <w:tcBorders>
+              <w:top w:val="nil"/>
+              <w:left w:val="nil"/>
+              <w:bottom w:val="nil"/>
+              <w:right w:val="nil"/>
+            </w:tcBorders>
+            <w:shd w:val="clear" w:color="auto" w:fill="auto"/>
+            <w:noWrap/>
+            <w:vAlign w:val="bottom"/>
+            <w:hideMark/>
+          </w:tcPr>
+          <w:p>
+            <w:pPr>
+              <w:spacing w:after="0" w:line="240" w:lineRule="auto"/>
+              <w:rPr>
+                <w:rFonts w:ascii="Calibri" w:eastAsia="Times New Roman" w:hAnsi="Calibri" w:cs="Calibri"/>
+                <w:color w:val="000000"/>
+              </w:rPr>
+            </w:pPr>
+            <w:r>
+              <w:rPr>
+                <w:rFonts w:ascii="Calibri" w:eastAsia="Times New Roman" w:hAnsi="Calibri" w:cs="Calibri"/>
+                <w:color w:val="000000"/>
+              </w:rPr>
+              <w:t>81</w:t>
+            </w:r>
+          </w:p>
+        </w:tc>
+        <w:tc>
+          <w:tcPr>
+            <w:tcW w:w="1196" w:type="dxa"/>
+            <w:tcBorders>
+              <w:top w:val="nil"/>
+              <w:left w:val="nil"/>
+              <w:bottom w:val="nil"/>
+              <w:right w:val="nil"/>
+            </w:tcBorders>
+            <w:shd w:val="clear" w:color="auto" w:fill="auto"/>
+            <w:noWrap/>
+            <w:vAlign w:val="bottom"/>
+            <w:hideMark/>
+          </w:tcPr>
+          <w:p>
+            <w:pPr>
+              <w:spacing w:after="0" w:line="240" w:lineRule="auto"/>
+              <w:rPr>
+                <w:rFonts w:ascii="Calibri" w:eastAsia="Times New Roman" w:hAnsi="Calibri" w:cs="Calibri"/>
+                <w:color w:val="000000"/>
+              </w:rPr>
+            </w:pPr>
+            <w:r>
+              <w:rPr>
+                <w:rFonts w:ascii="Calibri" w:eastAsia="Times New Roman" w:hAnsi="Calibri" w:cs="Calibri"/>
+                <w:color w:val="000000"/>
+              </w:rPr>
+              <w:t>82</w:t>
+            </w:r>
+          </w:p>
+        </w:tc>
+        <w:tc>
+          <w:tcPr>
+            <w:tcW w:w="978" w:type="dxa"/>
+            <w:tcBorders>
+              <w:top w:val="nil"/>
+              <w:left w:val="nil"/>
+              <w:bottom w:val="nil"/>
+              <w:right w:val="nil"/>
+            </w:tcBorders>
+            <w:shd w:val="clear" w:color="auto" w:fill="auto"/>
+            <w:noWrap/>
+            <w:vAlign w:val="bottom"/>
+            <w:hideMark/>
+          </w:tcPr>
+          <w:p>
+            <w:pPr>
+              <w:spacing w:after="0" w:line="240" w:lineRule="auto"/>
+              <w:rPr>
+                <w:rFonts w:ascii="Calibri" w:eastAsia="Times New Roman" w:hAnsi="Calibri" w:cs="Calibri"/>
+                <w:color w:val="000000"/>
+              </w:rPr>
+            </w:pPr>
+            <w:r>
+              <w:rPr>
+                <w:rFonts w:ascii="Calibri" w:eastAsia="Times New Roman" w:hAnsi="Calibri" w:cs="Calibri"/>
+                <w:color w:val="000000"/>
+              </w:rPr>
+              <w:t>83</w:t>
+            </w:r>
+          </w:p>
+        </w:tc>
+        <w:tc>
+          <w:tcPr>
+            <w:tcW w:w="905" w:type="dxa"/>
+            <w:tcBorders>
+              <w:top w:val="nil"/>
+              <w:left w:val="nil"/>
+              <w:bottom w:val="nil"/>
+              <w:right w:val="nil"/>
+            </w:tcBorders>
+            <w:shd w:val="clear" w:color="auto" w:fill="auto"/>
+            <w:noWrap/>
+            <w:vAlign w:val="bottom"/>
+            <w:hideMark/>
+          </w:tcPr>
+          <w:p>
+            <w:pPr>
+              <w:spacing w:after="0" w:line="240" w:lineRule="auto"/>
+              <w:rPr>
+                <w:rFonts w:ascii="Calibri" w:eastAsia="Times New Roman" w:hAnsi="Calibri" w:cs="Calibri"/>
+                <w:color w:val="000000"/>
+              </w:rPr>
+            </w:pPr>
+            <w:r>
+              <w:rPr>
+                <w:rFonts w:ascii="Calibri" w:eastAsia="Times New Roman" w:hAnsi="Calibri" w:cs="Calibri"/>
+                <w:color w:val="000000"/>
+              </w:rPr>
+              <w:t>84</w:t>
+            </w:r>
+          </w:p>
+        </w:tc>
+      </w:tr>
+    </w:tbl>
+    <w:p>
+      <w:pPr>
+        <w:ind w:left="720"/>
+      </w:pPr>
+      <w:r>
+        <w:t xml:space="preserve">8 AM’s always have the first character 0, 9 AM’s 1, and so on.  </w:t>
+      </w:r>
+    </w:p>
+    <w:p>
+      <w:pPr>
+        <w:ind w:left="720"/>
+      </w:pPr>
+      <w:r>
+        <w:t>Similarly, Monday’s always have the second character 0, Tuesday’s 1, and so on.</w:t>
+      </w:r>
+    </w:p>
+    <w:p>
+      <w:pPr>
+        <w:ind w:left="720"/>
+      </w:pPr>
+      <w:r>
+        <w:t xml:space="preserve">The logic behind the 1:45 classes remains the same, where the first time slot has a 1, second time slot has a 2, and so on.  Tuesdays, now contain a 5, and Thursdays contain a 6 to denote that these time slots are different that </w:t>
+      </w:r>
+      <w:r>
+        <w:t>the regular hour length courses.</w:t>
+      </w:r>
+    </w:p>
+    <w:p>
+      <w:pPr>
+        <w:ind w:left="720"/>
+      </w:pPr>
+      <w:r>
+        <w:t>The format for these courses is below.</w:t>
+      </w:r>
+    </w:p>
+    <w:p>
+      <w:pPr>
+        <w:ind w:left="720"/>
+      </w:pPr>
+    </w:p>
+    <w:p>
+      <w:pPr>
+        <w:ind w:left="720"/>
+      </w:pPr>
+    </w:p>
+    <w:tbl>
+      <w:tblPr>
+        <w:tblW w:w="4794" w:type="dxa"/>
+        <w:jc w:val="center"/>
+        <w:tblLook w:val="04A0" w:firstRow="1" w:lastRow="0" w:firstColumn="1" w:lastColumn="0" w:noHBand="0" w:noVBand="1"/>
+      </w:tblPr>
+      <w:tblGrid>
+        <w:gridCol w:w="1595"/>
+        <w:gridCol w:w="1537"/>
+        <w:gridCol w:w="1662"/>
+      </w:tblGrid>
+      <w:tr>
+        <w:trPr>
+          <w:trHeight w:val="217"/>
+          <w:jc w:val="center"/>
+        </w:trPr>
+        <w:tc>
+          <w:tcPr>
+            <w:tcW w:w="1595" w:type="dxa"/>
+            <w:tcBorders>
+              <w:top w:val="nil"/>
+              <w:left w:val="nil"/>
+              <w:bottom w:val="nil"/>
+              <w:right w:val="nil"/>
+            </w:tcBorders>
+            <w:shd w:val="clear" w:color="auto" w:fill="auto"/>
+            <w:noWrap/>
+            <w:vAlign w:val="bottom"/>
+            <w:hideMark/>
+          </w:tcPr>
+          <w:p>
+            <w:pPr>
+              <w:spacing w:after="0" w:line="240" w:lineRule="auto"/>
+              <w:jc w:val="center"/>
+              <w:rPr>
+                <w:rFonts w:ascii="Times New Roman" w:eastAsia="Times New Roman" w:hAnsi="Times New Roman" w:cs="Times New Roman"/>
+                <w:sz w:val="24"/>
+                <w:szCs w:val="24"/>
+              </w:rPr>
+            </w:pPr>
+          </w:p>
+        </w:tc>
+        <w:tc>
+          <w:tcPr>
+            <w:tcW w:w="1537" w:type="dxa"/>
+            <w:tcBorders>
+              <w:top w:val="nil"/>
+              <w:left w:val="nil"/>
+              <w:bottom w:val="nil"/>
+              <w:right w:val="nil"/>
+            </w:tcBorders>
+            <w:shd w:val="clear" w:color="auto" w:fill="auto"/>
+            <w:noWrap/>
+            <w:vAlign w:val="bottom"/>
+            <w:hideMark/>
+          </w:tcPr>
+          <w:p>
+            <w:pPr>
+              <w:spacing w:after="0" w:line="240" w:lineRule="auto"/>
+              <w:jc w:val="center"/>
+              <w:rPr>
+                <w:rFonts w:ascii="Calibri" w:eastAsia="Times New Roman" w:hAnsi="Calibri" w:cs="Calibri"/>
+                <w:color w:val="000000"/>
+              </w:rPr>
+            </w:pPr>
+            <w:r>
+              <w:rPr>
+                <w:rFonts w:ascii="Calibri" w:eastAsia="Times New Roman" w:hAnsi="Calibri" w:cs="Calibri"/>
+                <w:color w:val="000000"/>
+              </w:rPr>
+              <w:t>Tuesday</w:t>
+            </w:r>
+          </w:p>
+        </w:tc>
+        <w:tc>
+          <w:tcPr>
+            <w:tcW w:w="1662" w:type="dxa"/>
+            <w:tcBorders>
+              <w:top w:val="nil"/>
+              <w:left w:val="nil"/>
+              <w:bottom w:val="nil"/>
+              <w:right w:val="nil"/>
+            </w:tcBorders>
+            <w:shd w:val="clear" w:color="auto" w:fill="auto"/>
+            <w:noWrap/>
+            <w:vAlign w:val="bottom"/>
+            <w:hideMark/>
+          </w:tcPr>
+          <w:p>
+            <w:pPr>
+              <w:spacing w:after="0" w:line="240" w:lineRule="auto"/>
+              <w:jc w:val="center"/>
+              <w:rPr>
+                <w:rFonts w:ascii="Calibri" w:eastAsia="Times New Roman" w:hAnsi="Calibri" w:cs="Calibri"/>
+                <w:color w:val="000000"/>
+              </w:rPr>
+            </w:pPr>
+            <w:r>
+              <w:rPr>
+                <w:rFonts w:ascii="Calibri" w:eastAsia="Times New Roman" w:hAnsi="Calibri" w:cs="Calibri"/>
+                <w:color w:val="000000"/>
+              </w:rPr>
+              <w:t>Thursday</w:t>
+            </w:r>
+          </w:p>
+        </w:tc>
+      </w:tr>
+      <w:tr>
+        <w:trPr>
+          <w:trHeight w:val="217"/>
+          <w:jc w:val="center"/>
+        </w:trPr>
+        <w:tc>
+          <w:tcPr>
+            <w:tcW w:w="1595" w:type="dxa"/>
+            <w:tcBorders>
+              <w:top w:val="nil"/>
+              <w:left w:val="nil"/>
+              <w:bottom w:val="nil"/>
+              <w:right w:val="nil"/>
+            </w:tcBorders>
+            <w:shd w:val="clear" w:color="auto" w:fill="auto"/>
+            <w:noWrap/>
+            <w:vAlign w:val="center"/>
+            <w:hideMark/>
+          </w:tcPr>
+          <w:p>
+            <w:pPr>
+              <w:spacing w:after="0" w:line="240" w:lineRule="auto"/>
+              <w:jc w:val="center"/>
+              <w:rPr>
+                <w:rFonts w:ascii="Calibri" w:eastAsia="Times New Roman" w:hAnsi="Calibri" w:cs="Calibri"/>
+                <w:color w:val="000000"/>
+              </w:rPr>
+            </w:pPr>
+            <w:r>
+              <w:rPr>
+                <w:rFonts w:ascii="Calibri" w:eastAsia="Times New Roman" w:hAnsi="Calibri" w:cs="Calibri"/>
+                <w:color w:val="000000"/>
+              </w:rPr>
+              <w:t>8-9:15</w:t>
+            </w:r>
+          </w:p>
+        </w:tc>
+        <w:tc>
+          <w:tcPr>
+            <w:tcW w:w="1537" w:type="dxa"/>
+            <w:tcBorders>
+              <w:top w:val="nil"/>
+              <w:left w:val="nil"/>
+              <w:bottom w:val="nil"/>
+              <w:right w:val="nil"/>
+            </w:tcBorders>
+            <w:shd w:val="clear" w:color="auto" w:fill="auto"/>
+            <w:noWrap/>
+            <w:vAlign w:val="bottom"/>
+            <w:hideMark/>
+          </w:tcPr>
+          <w:p>
+            <w:pPr>
+              <w:spacing w:after="0" w:line="240" w:lineRule="auto"/>
+              <w:jc w:val="center"/>
+              <w:rPr>
+                <w:rFonts w:ascii="Calibri" w:eastAsia="Times New Roman" w:hAnsi="Calibri" w:cs="Calibri"/>
+                <w:color w:val="000000"/>
+              </w:rPr>
+            </w:pPr>
+            <w:r>
+              <w:rPr>
+                <w:rFonts w:ascii="Calibri" w:eastAsia="Times New Roman" w:hAnsi="Calibri" w:cs="Calibri"/>
+                <w:color w:val="000000"/>
+              </w:rPr>
+              <w:t>05</w:t>
+            </w:r>
+          </w:p>
+        </w:tc>
+        <w:tc>
+          <w:tcPr>
+            <w:tcW w:w="1662" w:type="dxa"/>
+            <w:tcBorders>
+              <w:top w:val="nil"/>
+              <w:left w:val="nil"/>
+              <w:bottom w:val="nil"/>
+              <w:right w:val="nil"/>
+            </w:tcBorders>
+            <w:shd w:val="clear" w:color="auto" w:fill="auto"/>
+            <w:noWrap/>
+            <w:vAlign w:val="bottom"/>
+            <w:hideMark/>
+          </w:tcPr>
+          <w:p>
+            <w:pPr>
+              <w:spacing w:after="0" w:line="240" w:lineRule="auto"/>
+              <w:jc w:val="center"/>
+              <w:rPr>
+                <w:rFonts w:ascii="Calibri" w:eastAsia="Times New Roman" w:hAnsi="Calibri" w:cs="Calibri"/>
+                <w:color w:val="000000"/>
+              </w:rPr>
+            </w:pPr>
+            <w:r>
+              <w:rPr>
+                <w:rFonts w:ascii="Calibri" w:eastAsia="Times New Roman" w:hAnsi="Calibri" w:cs="Calibri"/>
+                <w:color w:val="000000"/>
+              </w:rPr>
+              <w:t>06</w:t>
+            </w:r>
+          </w:p>
+        </w:tc>
+      </w:tr>
+      <w:tr>
+        <w:trPr>
+          <w:trHeight w:val="217"/>
+          <w:jc w:val="center"/>
+        </w:trPr>
+        <w:tc>
+          <w:tcPr>
+            <w:tcW w:w="1595" w:type="dxa"/>
+            <w:tcBorders>
+              <w:top w:val="nil"/>
+              <w:left w:val="nil"/>
+              <w:bottom w:val="nil"/>
+              <w:right w:val="nil"/>
+            </w:tcBorders>
+            <w:shd w:val="clear" w:color="auto" w:fill="auto"/>
+            <w:noWrap/>
+            <w:vAlign w:val="center"/>
+            <w:hideMark/>
+          </w:tcPr>
+          <w:p>
+            <w:pPr>
+              <w:spacing w:after="0" w:line="240" w:lineRule="auto"/>
+              <w:jc w:val="center"/>
+              <w:rPr>
+                <w:rFonts w:ascii="Calibri" w:eastAsia="Times New Roman" w:hAnsi="Calibri" w:cs="Calibri"/>
+                <w:color w:val="000000"/>
+              </w:rPr>
+            </w:pPr>
+            <w:r>
+              <w:rPr>
+                <w:rFonts w:ascii="Calibri" w:eastAsia="Times New Roman" w:hAnsi="Calibri" w:cs="Calibri"/>
+                <w:color w:val="000000"/>
+              </w:rPr>
+              <w:t>9:30-10:45</w:t>
+            </w:r>
+          </w:p>
+        </w:tc>
+        <w:tc>
+          <w:tcPr>
+            <w:tcW w:w="1537" w:type="dxa"/>
+            <w:tcBorders>
+              <w:top w:val="nil"/>
+              <w:left w:val="nil"/>
+              <w:bottom w:val="nil"/>
+              <w:right w:val="nil"/>
+            </w:tcBorders>
+            <w:shd w:val="clear" w:color="auto" w:fill="auto"/>
+            <w:noWrap/>
+            <w:vAlign w:val="bottom"/>
+            <w:hideMark/>
+          </w:tcPr>
+          <w:p>
+            <w:pPr>
+              <w:spacing w:after="0" w:line="240" w:lineRule="auto"/>
+              <w:jc w:val="center"/>
+              <w:rPr>
+                <w:rFonts w:ascii="Calibri" w:eastAsia="Times New Roman" w:hAnsi="Calibri" w:cs="Calibri"/>
+                <w:color w:val="000000"/>
+              </w:rPr>
+            </w:pPr>
+            <w:r>
+              <w:rPr>
+                <w:rFonts w:ascii="Calibri" w:eastAsia="Times New Roman" w:hAnsi="Calibri" w:cs="Calibri"/>
+                <w:color w:val="000000"/>
+              </w:rPr>
+              <w:t>15</w:t>
+            </w:r>
+          </w:p>
+        </w:tc>
+        <w:tc>
+          <w:tcPr>
+            <w:tcW w:w="1662" w:type="dxa"/>
+            <w:tcBorders>
+              <w:top w:val="nil"/>
+              <w:left w:val="nil"/>
+              <w:bottom w:val="nil"/>
+              <w:right w:val="nil"/>
+            </w:tcBorders>
+            <w:shd w:val="clear" w:color="auto" w:fill="auto"/>
+            <w:noWrap/>
+            <w:vAlign w:val="bottom"/>
+            <w:hideMark/>
+          </w:tcPr>
+          <w:p>
+            <w:pPr>
+              <w:spacing w:after="0" w:line="240" w:lineRule="auto"/>
+              <w:jc w:val="center"/>
+              <w:rPr>
+                <w:rFonts w:ascii="Calibri" w:eastAsia="Times New Roman" w:hAnsi="Calibri" w:cs="Calibri"/>
+                <w:color w:val="000000"/>
+              </w:rPr>
+            </w:pPr>
+            <w:r>
+              <w:rPr>
+                <w:rFonts w:ascii="Calibri" w:eastAsia="Times New Roman" w:hAnsi="Calibri" w:cs="Calibri"/>
+                <w:color w:val="000000"/>
+              </w:rPr>
+              <w:t>16</w:t>
+            </w:r>
+          </w:p>
+        </w:tc>
+      </w:tr>
+      <w:tr>
+        <w:trPr>
+          <w:trHeight w:val="217"/>
+          <w:jc w:val="center"/>
+        </w:trPr>
+        <w:tc>
+          <w:tcPr>
+            <w:tcW w:w="1595" w:type="dxa"/>
+            <w:tcBorders>
+              <w:top w:val="nil"/>
+              <w:left w:val="nil"/>
+              <w:bottom w:val="nil"/>
+              <w:right w:val="nil"/>
+            </w:tcBorders>
+            <w:shd w:val="clear" w:color="auto" w:fill="auto"/>
+            <w:noWrap/>
+            <w:vAlign w:val="center"/>
+            <w:hideMark/>
+          </w:tcPr>
+          <w:p>
+            <w:pPr>
+              <w:spacing w:after="0" w:line="240" w:lineRule="auto"/>
+              <w:jc w:val="center"/>
+              <w:rPr>
+                <w:rFonts w:ascii="Calibri" w:eastAsia="Times New Roman" w:hAnsi="Calibri" w:cs="Calibri"/>
+                <w:color w:val="000000"/>
+              </w:rPr>
+            </w:pPr>
+            <w:r>
+              <w:rPr>
+                <w:rFonts w:ascii="Calibri" w:eastAsia="Times New Roman" w:hAnsi="Calibri" w:cs="Calibri"/>
+                <w:color w:val="000000"/>
+              </w:rPr>
+              <w:t>11-12:15</w:t>
+            </w:r>
+          </w:p>
+        </w:tc>
+        <w:tc>
+          <w:tcPr>
+            <w:tcW w:w="1537" w:type="dxa"/>
+            <w:tcBorders>
+              <w:top w:val="nil"/>
+              <w:left w:val="nil"/>
+              <w:bottom w:val="nil"/>
+              <w:right w:val="nil"/>
+            </w:tcBorders>
+            <w:shd w:val="clear" w:color="auto" w:fill="auto"/>
+            <w:noWrap/>
+            <w:vAlign w:val="bottom"/>
+            <w:hideMark/>
+          </w:tcPr>
+          <w:p>
+            <w:pPr>
+              <w:spacing w:after="0" w:line="240" w:lineRule="auto"/>
+              <w:jc w:val="center"/>
+              <w:rPr>
+                <w:rFonts w:ascii="Calibri" w:eastAsia="Times New Roman" w:hAnsi="Calibri" w:cs="Calibri"/>
+                <w:color w:val="000000"/>
+              </w:rPr>
+            </w:pPr>
+            <w:r>
+              <w:rPr>
+                <w:rFonts w:ascii="Calibri" w:eastAsia="Times New Roman" w:hAnsi="Calibri" w:cs="Calibri"/>
+                <w:color w:val="000000"/>
+              </w:rPr>
+              <w:t>25</w:t>
+            </w:r>
+          </w:p>
+        </w:tc>
+        <w:tc>
+          <w:tcPr>
+            <w:tcW w:w="1662" w:type="dxa"/>
+            <w:tcBorders>
+              <w:top w:val="nil"/>
+              <w:left w:val="nil"/>
+              <w:bottom w:val="nil"/>
+              <w:right w:val="nil"/>
+            </w:tcBorders>
+            <w:shd w:val="clear" w:color="auto" w:fill="auto"/>
+            <w:noWrap/>
+            <w:vAlign w:val="bottom"/>
+            <w:hideMark/>
+          </w:tcPr>
+          <w:p>
+            <w:pPr>
+              <w:spacing w:after="0" w:line="240" w:lineRule="auto"/>
+              <w:jc w:val="center"/>
+              <w:rPr>
+                <w:rFonts w:ascii="Calibri" w:eastAsia="Times New Roman" w:hAnsi="Calibri" w:cs="Calibri"/>
+                <w:color w:val="000000"/>
+              </w:rPr>
+            </w:pPr>
+            <w:r>
+              <w:rPr>
+                <w:rFonts w:ascii="Calibri" w:eastAsia="Times New Roman" w:hAnsi="Calibri" w:cs="Calibri"/>
+                <w:color w:val="000000"/>
+              </w:rPr>
+              <w:t>26</w:t>
+            </w:r>
+          </w:p>
+        </w:tc>
+      </w:tr>
+      <w:tr>
+        <w:trPr>
+          <w:trHeight w:val="217"/>
+          <w:jc w:val="center"/>
+        </w:trPr>
+        <w:tc>
+          <w:tcPr>
+            <w:tcW w:w="1595" w:type="dxa"/>
+            <w:tcBorders>
+              <w:top w:val="nil"/>
+              <w:left w:val="nil"/>
+              <w:bottom w:val="nil"/>
+              <w:right w:val="nil"/>
+            </w:tcBorders>
+            <w:shd w:val="clear" w:color="auto" w:fill="auto"/>
+            <w:noWrap/>
+            <w:vAlign w:val="center"/>
+            <w:hideMark/>
+          </w:tcPr>
+          <w:p>
+            <w:pPr>
+              <w:spacing w:after="0" w:line="240" w:lineRule="auto"/>
+              <w:jc w:val="center"/>
+              <w:rPr>
+                <w:rFonts w:ascii="Calibri" w:eastAsia="Times New Roman" w:hAnsi="Calibri" w:cs="Calibri"/>
+                <w:color w:val="000000"/>
+              </w:rPr>
+            </w:pPr>
+            <w:r>
+              <w:rPr>
+                <w:rFonts w:ascii="Calibri" w:eastAsia="Times New Roman" w:hAnsi="Calibri" w:cs="Calibri"/>
+                <w:color w:val="000000"/>
+              </w:rPr>
+              <w:t>Break</w:t>
+            </w:r>
+          </w:p>
+        </w:tc>
+        <w:tc>
+          <w:tcPr>
+            <w:tcW w:w="1537" w:type="dxa"/>
+            <w:tcBorders>
+              <w:top w:val="nil"/>
+              <w:left w:val="nil"/>
+              <w:bottom w:val="nil"/>
+              <w:right w:val="nil"/>
+            </w:tcBorders>
+            <w:shd w:val="clear" w:color="auto" w:fill="auto"/>
+            <w:noWrap/>
+            <w:vAlign w:val="bottom"/>
+            <w:hideMark/>
+          </w:tcPr>
+          <w:p>
+            <w:pPr>
+              <w:spacing w:after="0" w:line="240" w:lineRule="auto"/>
+              <w:jc w:val="center"/>
+              <w:rPr>
+                <w:rFonts w:ascii="Calibri" w:eastAsia="Times New Roman" w:hAnsi="Calibri" w:cs="Calibri"/>
+                <w:color w:val="000000"/>
+              </w:rPr>
+            </w:pPr>
+            <w:r>
+              <w:rPr>
+                <w:rFonts w:ascii="Calibri" w:eastAsia="Times New Roman" w:hAnsi="Calibri" w:cs="Calibri"/>
+                <w:color w:val="000000"/>
+              </w:rPr>
+              <w:t>35</w:t>
+            </w:r>
+          </w:p>
+        </w:tc>
+        <w:tc>
+          <w:tcPr>
+            <w:tcW w:w="1662" w:type="dxa"/>
+            <w:tcBorders>
+              <w:top w:val="nil"/>
+              <w:left w:val="nil"/>
+              <w:bottom w:val="nil"/>
+              <w:right w:val="nil"/>
+            </w:tcBorders>
+            <w:shd w:val="clear" w:color="auto" w:fill="auto"/>
+            <w:noWrap/>
+            <w:vAlign w:val="bottom"/>
+            <w:hideMark/>
+          </w:tcPr>
+          <w:p>
+            <w:pPr>
+              <w:spacing w:after="0" w:line="240" w:lineRule="auto"/>
+              <w:jc w:val="center"/>
+              <w:rPr>
+                <w:rFonts w:ascii="Calibri" w:eastAsia="Times New Roman" w:hAnsi="Calibri" w:cs="Calibri"/>
+                <w:color w:val="000000"/>
+              </w:rPr>
+            </w:pPr>
+            <w:r>
+              <w:rPr>
+                <w:rFonts w:ascii="Calibri" w:eastAsia="Times New Roman" w:hAnsi="Calibri" w:cs="Calibri"/>
+                <w:color w:val="000000"/>
+              </w:rPr>
+              <w:t>36</w:t>
+            </w:r>
+          </w:p>
+        </w:tc>
+      </w:tr>
+      <w:tr>
+        <w:trPr>
+          <w:trHeight w:val="217"/>
+          <w:jc w:val="center"/>
+        </w:trPr>
+        <w:tc>
+          <w:tcPr>
+            <w:tcW w:w="1595" w:type="dxa"/>
+            <w:tcBorders>
+              <w:top w:val="nil"/>
+              <w:left w:val="nil"/>
+              <w:bottom w:val="nil"/>
+              <w:right w:val="nil"/>
+            </w:tcBorders>
+            <w:shd w:val="clear" w:color="auto" w:fill="auto"/>
+            <w:noWrap/>
+            <w:vAlign w:val="center"/>
+            <w:hideMark/>
+          </w:tcPr>
+          <w:p>
+            <w:pPr>
+              <w:spacing w:after="0" w:line="240" w:lineRule="auto"/>
+              <w:jc w:val="center"/>
+              <w:rPr>
+                <w:rFonts w:ascii="Calibri" w:eastAsia="Times New Roman" w:hAnsi="Calibri" w:cs="Calibri"/>
+                <w:color w:val="000000"/>
+              </w:rPr>
+            </w:pPr>
+            <w:r>
+              <w:rPr>
+                <w:rFonts w:ascii="Calibri" w:eastAsia="Times New Roman" w:hAnsi="Calibri" w:cs="Calibri"/>
+                <w:color w:val="000000"/>
+              </w:rPr>
+              <w:t>2-3:15</w:t>
+            </w:r>
+          </w:p>
+        </w:tc>
+        <w:tc>
+          <w:tcPr>
+            <w:tcW w:w="1537" w:type="dxa"/>
+            <w:tcBorders>
+              <w:top w:val="nil"/>
+              <w:left w:val="nil"/>
+              <w:bottom w:val="nil"/>
+              <w:right w:val="nil"/>
+            </w:tcBorders>
+            <w:shd w:val="clear" w:color="auto" w:fill="auto"/>
+            <w:noWrap/>
+            <w:vAlign w:val="bottom"/>
+            <w:hideMark/>
+          </w:tcPr>
+          <w:p>
+            <w:pPr>
+              <w:spacing w:after="0" w:line="240" w:lineRule="auto"/>
+              <w:jc w:val="center"/>
+              <w:rPr>
+                <w:rFonts w:ascii="Calibri" w:eastAsia="Times New Roman" w:hAnsi="Calibri" w:cs="Calibri"/>
+                <w:color w:val="000000"/>
+              </w:rPr>
+            </w:pPr>
+            <w:r>
+              <w:rPr>
+                <w:rFonts w:ascii="Calibri" w:eastAsia="Times New Roman" w:hAnsi="Calibri" w:cs="Calibri"/>
+                <w:color w:val="000000"/>
+              </w:rPr>
+              <w:t>45</w:t>
+            </w:r>
+          </w:p>
+        </w:tc>
+        <w:tc>
+          <w:tcPr>
+            <w:tcW w:w="1662" w:type="dxa"/>
+            <w:tcBorders>
+              <w:top w:val="nil"/>
+              <w:left w:val="nil"/>
+              <w:bottom w:val="nil"/>
+              <w:right w:val="nil"/>
+            </w:tcBorders>
+            <w:shd w:val="clear" w:color="auto" w:fill="auto"/>
+            <w:noWrap/>
+            <w:vAlign w:val="bottom"/>
+            <w:hideMark/>
+          </w:tcPr>
+          <w:p>
+            <w:pPr>
+              <w:spacing w:after="0" w:line="240" w:lineRule="auto"/>
+              <w:jc w:val="center"/>
+              <w:rPr>
+                <w:rFonts w:ascii="Calibri" w:eastAsia="Times New Roman" w:hAnsi="Calibri" w:cs="Calibri"/>
+                <w:color w:val="000000"/>
+              </w:rPr>
+            </w:pPr>
+            <w:r>
+              <w:rPr>
+                <w:rFonts w:ascii="Calibri" w:eastAsia="Times New Roman" w:hAnsi="Calibri" w:cs="Calibri"/>
+                <w:color w:val="000000"/>
+              </w:rPr>
+              <w:t>46</w:t>
+            </w:r>
+          </w:p>
+        </w:tc>
+      </w:tr>
+      <w:tr>
+        <w:trPr>
+          <w:trHeight w:val="217"/>
+          <w:jc w:val="center"/>
+        </w:trPr>
+        <w:tc>
+          <w:tcPr>
+            <w:tcW w:w="1595" w:type="dxa"/>
+            <w:tcBorders>
+              <w:top w:val="nil"/>
+              <w:left w:val="nil"/>
+              <w:bottom w:val="nil"/>
+              <w:right w:val="nil"/>
+            </w:tcBorders>
+            <w:shd w:val="clear" w:color="auto" w:fill="auto"/>
+            <w:noWrap/>
+            <w:vAlign w:val="center"/>
+            <w:hideMark/>
+          </w:tcPr>
+          <w:p>
+            <w:pPr>
+              <w:spacing w:after="0" w:line="240" w:lineRule="auto"/>
+              <w:jc w:val="center"/>
+              <w:rPr>
+                <w:rFonts w:ascii="Calibri" w:eastAsia="Times New Roman" w:hAnsi="Calibri" w:cs="Calibri"/>
+                <w:color w:val="000000"/>
+              </w:rPr>
+            </w:pPr>
+            <w:r>
+              <w:rPr>
+                <w:rFonts w:ascii="Calibri" w:eastAsia="Times New Roman" w:hAnsi="Calibri" w:cs="Calibri"/>
+                <w:color w:val="000000"/>
+              </w:rPr>
+              <w:t>3:30-4:45</w:t>
+            </w:r>
+          </w:p>
+        </w:tc>
+        <w:tc>
+          <w:tcPr>
+            <w:tcW w:w="1537" w:type="dxa"/>
+            <w:tcBorders>
+              <w:top w:val="nil"/>
+              <w:left w:val="nil"/>
+              <w:bottom w:val="nil"/>
+              <w:right w:val="nil"/>
+            </w:tcBorders>
+            <w:shd w:val="clear" w:color="auto" w:fill="auto"/>
+            <w:noWrap/>
+            <w:vAlign w:val="bottom"/>
+            <w:hideMark/>
+          </w:tcPr>
+          <w:p>
+            <w:pPr>
+              <w:spacing w:after="0" w:line="240" w:lineRule="auto"/>
+              <w:jc w:val="center"/>
+              <w:rPr>
+                <w:rFonts w:ascii="Calibri" w:eastAsia="Times New Roman" w:hAnsi="Calibri" w:cs="Calibri"/>
+                <w:color w:val="000000"/>
+              </w:rPr>
+            </w:pPr>
+            <w:r>
+              <w:rPr>
+                <w:rFonts w:ascii="Calibri" w:eastAsia="Times New Roman" w:hAnsi="Calibri" w:cs="Calibri"/>
+                <w:color w:val="000000"/>
+              </w:rPr>
+              <w:t>55</w:t>
+            </w:r>
+          </w:p>
+        </w:tc>
+        <w:tc>
+          <w:tcPr>
+            <w:tcW w:w="1662" w:type="dxa"/>
+            <w:tcBorders>
+              <w:top w:val="nil"/>
+              <w:left w:val="nil"/>
+              <w:bottom w:val="nil"/>
+              <w:right w:val="nil"/>
+            </w:tcBorders>
+            <w:shd w:val="clear" w:color="auto" w:fill="auto"/>
+            <w:noWrap/>
+            <w:vAlign w:val="bottom"/>
+            <w:hideMark/>
+          </w:tcPr>
+          <w:p>
+            <w:pPr>
+              <w:spacing w:after="0" w:line="240" w:lineRule="auto"/>
+              <w:jc w:val="center"/>
+              <w:rPr>
+                <w:rFonts w:ascii="Calibri" w:eastAsia="Times New Roman" w:hAnsi="Calibri" w:cs="Calibri"/>
+                <w:color w:val="000000"/>
+              </w:rPr>
+            </w:pPr>
+            <w:r>
+              <w:rPr>
+                <w:rFonts w:ascii="Calibri" w:eastAsia="Times New Roman" w:hAnsi="Calibri" w:cs="Calibri"/>
+                <w:color w:val="000000"/>
+              </w:rPr>
+              <w:t>56</w:t>
+            </w:r>
+          </w:p>
+        </w:tc>
+      </w:tr>
+    </w:tbl>
+    <w:p>
+      <w:pPr>
+        <w:ind w:left="720"/>
+      </w:pPr>
+      <w:r>
+        <w:t xml:space="preserve">Considering both of these tables in conjunction allows us to create a correctly encoded schedule.  </w:t>
+      </w:r>
+    </w:p>
+    <w:p>
+      <w:pPr>
+        <w:ind w:left="720"/>
+      </w:pPr>
+      <w:r>
+        <w:t xml:space="preserve">Now the first round of encoding is complete, </w:t>
+      </w:r>
       <w:bookmarkStart w:id="4" w:name="_GoBack"/>
       <w:bookmarkEnd w:id="4"/>
       <w:r>
-        <w:t xml:space="preserve"> </w:t>
+        <w:t xml:space="preserve">and the result is exported as a dictionary where the key is the unique character code for a given time slot, and the value is the encoded numeral.  </w:t>
       </w:r>
     </w:p>
     <w:p>
       <w:pPr>
         <w:ind w:left="720"/>
       </w:pPr>
+      <w:r>
+        <w:t xml:space="preserve">Lastly, we take this dictionary and condense the values since they are not currently adjacent in a mod 10 system.  This is the final encoding used and will be passed to MATLAB and all other functions. </w:t>
+      </w:r>
     </w:p>
     <w:sectPr>
       <w:pgSz w:w="12240" w:h="15840"/>
@@ -3370,7 +6556,7 @@
 </file>
 
 <file path=word/numbering.xml><?xml version="1.0" encoding="utf-8"?>
-<w:numbering xmlns:wpc="http://schemas.microsoft.com/office/word/2010/wordprocessingCanvas" xmlns:cx="http://schemas.microsoft.com/office/drawing/2014/chartex" xmlns:cx1="http://schemas.microsoft.com/office/drawing/2015/9/8/chartex" xmlns:cx2="http://schemas.microsoft.com/office/drawing/2015/10/21/chartex" xmlns:cx3="http://schemas.microsoft.com/office/drawing/2016/5/9/chartex" xmlns:cx4="http://schemas.microsoft.com/office/drawing/2016/5/10/chartex" xmlns:cx5="http://schemas.microsoft.com/office/drawing/2016/5/11/chartex" xmlns:cx6="http://schemas.microsoft.com/office/drawing/2016/5/12/chartex" xmlns:cx7="http://schemas.microsoft.com/office/drawing/2016/5/13/chartex" xmlns:cx8="http://schemas.microsoft.com/office/drawing/2016/5/14/chartex" xmlns:mc="http://schemas.openxmlformats.org/markup-compatibility/2006" xmlns:aink="http://schemas.microsoft.com/office/drawing/2016/ink" xmlns:am3d="http://schemas.microsoft.com/office/drawing/2017/model3d" xmlns:o="urn:schemas-microsoft-com:office:office" xmlns:r="http://schemas.openxmlformats.org/officeDocument/2006/relationships" xmlns:m="http://schemas.openxmlformats.org/officeDocument/2006/math" xmlns:v="urn:schemas-microsoft-com:vml" xmlns:wp14="http://schemas.microsoft.com/office/word/2010/wordprocessingDrawing" xmlns:wp="http://schemas.openxmlformats.org/drawingml/2006/wordprocessingDrawing" xmlns:w10="urn:schemas-microsoft-com:office:word" xmlns:w="http://schemas.openxmlformats.org/wordprocessingml/2006/main" xmlns:w14="http://schemas.microsoft.com/office/word/2010/wordml" xmlns:w15="http://schemas.microsoft.com/office/word/2012/wordml" xmlns:w16cid="http://schemas.microsoft.com/office/word/2016/wordml/cid" xmlns:w16se="http://schemas.microsoft.com/office/word/2015/wordml/symex" xmlns:wpg="http://schemas.microsoft.com/office/word/2010/wordprocessingGroup" xmlns:wpi="http://schemas.microsoft.com/office/word/2010/wordprocessingInk" xmlns:wne="http://schemas.microsoft.com/office/word/2006/wordml" xmlns:wps="http://schemas.microsoft.com/office/word/2010/wordprocessingShape" mc:Ignorable="w14 w15 w16se w16cid wp14">
+<w:numbering xmlns:wpc="http://schemas.microsoft.com/office/word/2010/wordprocessingCanvas" xmlns:cx="http://schemas.microsoft.com/office/drawing/2014/chartex" xmlns:cx1="http://schemas.microsoft.com/office/drawing/2015/9/8/chartex" xmlns:cx2="http://schemas.microsoft.com/office/drawing/2015/10/21/chartex" xmlns:cx3="http://schemas.microsoft.com/office/drawing/2016/5/9/chartex" xmlns:cx4="http://schemas.microsoft.com/office/drawing/2016/5/10/chartex" xmlns:cx5="http://schemas.microsoft.com/office/drawing/2016/5/11/chartex" xmlns:cx6="http://schemas.microsoft.com/office/drawing/2016/5/12/chartex" xmlns:cx7="http://schemas.microsoft.com/office/drawing/2016/5/13/chartex" xmlns:cx8="http://schemas.microsoft.com/office/drawing/2016/5/14/chartex" xmlns:mc="http://schemas.openxmlformats.org/markup-compatibility/2006" xmlns:aink="http://schemas.microsoft.com/office/drawing/2016/ink" xmlns:am3d="http://schemas.microsoft.com/office/drawing/2017/model3d" xmlns:o="urn:schemas-microsoft-com:office:office" xmlns:r="http://schemas.openxmlformats.org/officeDocument/2006/relationships" xmlns:m="http://schemas.openxmlformats.org/officeDocument/2006/math" xmlns:v="urn:schemas-microsoft-com:vml" xmlns:wp14="http://schemas.microsoft.com/office/word/2010/wordprocessingDrawing" xmlns:wp="http://schemas.openxmlformats.org/drawingml/2006/wordprocessingDrawing" xmlns:w10="urn:schemas-microsoft-com:office:word" xmlns:w="http://schemas.openxmlformats.org/wordprocessingml/2006/main" xmlns:w14="http://schemas.microsoft.com/office/word/2010/wordml" xmlns:w15="http://schemas.microsoft.com/office/word/2012/wordml" xmlns:w16cex="http://schemas.microsoft.com/office/word/2018/wordml/cex" xmlns:w16cid="http://schemas.microsoft.com/office/word/2016/wordml/cid" xmlns:w16="http://schemas.microsoft.com/office/word/2018/wordml" xmlns:w16se="http://schemas.microsoft.com/office/word/2015/wordml/symex" xmlns:wpg="http://schemas.microsoft.com/office/word/2010/wordprocessingGroup" xmlns:wpi="http://schemas.microsoft.com/office/word/2010/wordprocessingInk" xmlns:wne="http://schemas.microsoft.com/office/word/2006/wordml" xmlns:wps="http://schemas.microsoft.com/office/word/2010/wordprocessingShape" mc:Ignorable="w14 w15 w16se w16cid w16 w16cex wp14">
   <w:abstractNum w:abstractNumId="0" w15:restartNumberingAfterBreak="0">
     <w:nsid w:val="02051CBE"/>
     <w:multiLevelType w:val="hybridMultilevel"/>
@@ -3637,7 +6823,7 @@
 </file>
 
 <file path=word/styles.xml><?xml version="1.0" encoding="utf-8"?>
-<w:styles xmlns:mc="http://schemas.openxmlformats.org/markup-compatibility/2006" xmlns:r="http://schemas.openxmlformats.org/officeDocument/2006/relationships" xmlns:w="http://schemas.openxmlformats.org/wordprocessingml/2006/main" xmlns:w14="http://schemas.microsoft.com/office/word/2010/wordml" xmlns:w15="http://schemas.microsoft.com/office/word/2012/wordml" xmlns:w16cid="http://schemas.microsoft.com/office/word/2016/wordml/cid" xmlns:w16se="http://schemas.microsoft.com/office/word/2015/wordml/symex" mc:Ignorable="w14 w15 w16se w16cid">
+<w:styles xmlns:mc="http://schemas.openxmlformats.org/markup-compatibility/2006" xmlns:r="http://schemas.openxmlformats.org/officeDocument/2006/relationships" xmlns:w="http://schemas.openxmlformats.org/wordprocessingml/2006/main" xmlns:w14="http://schemas.microsoft.com/office/word/2010/wordml" xmlns:w15="http://schemas.microsoft.com/office/word/2012/wordml" xmlns:w16cex="http://schemas.microsoft.com/office/word/2018/wordml/cex" xmlns:w16cid="http://schemas.microsoft.com/office/word/2016/wordml/cid" xmlns:w16="http://schemas.microsoft.com/office/word/2018/wordml" xmlns:w16se="http://schemas.microsoft.com/office/word/2015/wordml/symex" mc:Ignorable="w14 w15 w16se w16cid w16 w16cex">
   <w:docDefaults>
     <w:rPrDefault>
       <w:rPr>
@@ -3653,7 +6839,7 @@
       </w:pPr>
     </w:pPrDefault>
   </w:docDefaults>
-  <w:latentStyles w:defLockedState="0" w:defUIPriority="99" w:defSemiHidden="0" w:defUnhideWhenUsed="0" w:defQFormat="0" w:count="377">
+  <w:latentStyles w:defLockedState="0" w:defUIPriority="99" w:defSemiHidden="0" w:defUnhideWhenUsed="0" w:defQFormat="0" w:count="376">
     <w:lsdException w:name="Normal" w:uiPriority="0" w:qFormat="1"/>
     <w:lsdException w:name="heading 1" w:uiPriority="0" w:qFormat="1"/>
     <w:lsdException w:name="heading 2" w:semiHidden="1" w:uiPriority="9" w:unhideWhenUsed="1" w:qFormat="1"/>
@@ -4030,7 +7216,6 @@
     <w:lsdException w:name="Hashtag" w:semiHidden="1" w:unhideWhenUsed="1"/>
     <w:lsdException w:name="Unresolved Mention" w:semiHidden="1" w:unhideWhenUsed="1"/>
     <w:lsdException w:name="Smart Link" w:semiHidden="1" w:unhideWhenUsed="1"/>
-    <w:lsdException w:name="Smart Link Error" w:semiHidden="1" w:unhideWhenUsed="1"/>
   </w:latentStyles>
   <w:style w:type="paragraph" w:default="1" w:styleId="Normal">
     <w:name w:val="Normal"/>

</xml_diff>